<commit_message>
Problemstellung eingefügt und evtl. abgeschlossen
Muss mit Roman geklärt werden, ob da noch was erweitert werden muss
</commit_message>
<xml_diff>
--- a/Proposal mit Vorlage.docx
+++ b/Proposal mit Vorlage.docx
@@ -235,6 +235,7 @@
           <w:lang w:val="en-US"/>
         </w:rPr>
       </w:pPr>
+      <w:proofErr w:type="spellStart"/>
       <w:r>
         <w:rPr>
           <w:rFonts w:ascii="Arial" w:hAnsi="Arial" w:cs="Arial"/>
@@ -242,18 +243,28 @@
         </w:rPr>
         <w:t>Abteilung</w:t>
       </w:r>
+      <w:proofErr w:type="spellEnd"/>
       <w:r>
         <w:rPr>
           <w:rFonts w:ascii="Arial" w:hAnsi="Arial" w:cs="Arial"/>
           <w:lang w:val="en-US"/>
         </w:rPr>
-        <w:t xml:space="preserve"> Wirtschaftsinformatik</w:t>
-      </w:r>
+        <w:t xml:space="preserve"> </w:t>
+      </w:r>
+      <w:proofErr w:type="spellStart"/>
       <w:r>
         <w:rPr>
           <w:rFonts w:ascii="Arial" w:hAnsi="Arial" w:cs="Arial"/>
           <w:lang w:val="en-US"/>
         </w:rPr>
+        <w:t>Wirtschaftsinformatik</w:t>
+      </w:r>
+      <w:proofErr w:type="spellEnd"/>
+      <w:r>
+        <w:rPr>
+          <w:rFonts w:ascii="Arial" w:hAnsi="Arial" w:cs="Arial"/>
+          <w:lang w:val="en-US"/>
+        </w:rPr>
         <w:t xml:space="preserve"> 1:</w:t>
       </w:r>
     </w:p>
@@ -416,11 +427,19 @@
         </w:rPr>
         <w:br/>
       </w:r>
+      <w:proofErr w:type="spellStart"/>
       <w:r>
         <w:rPr>
           <w:rFonts w:ascii="Arial" w:hAnsi="Arial" w:cs="Arial"/>
         </w:rPr>
-        <w:t>Baltrumstr. 5</w:t>
+        <w:t>Baltrumstr</w:t>
+      </w:r>
+      <w:proofErr w:type="spellEnd"/>
+      <w:r>
+        <w:rPr>
+          <w:rFonts w:ascii="Arial" w:hAnsi="Arial" w:cs="Arial"/>
+        </w:rPr>
+        <w:t>. 5</w:t>
       </w:r>
       <w:r>
         <w:rPr>
@@ -451,8 +470,16 @@
         <w:rPr>
           <w:rFonts w:ascii="Arial" w:hAnsi="Arial" w:cs="Arial"/>
         </w:rPr>
-        <w:t>26935 Stadland</w:t>
-      </w:r>
+        <w:t xml:space="preserve">26935 </w:t>
+      </w:r>
+      <w:proofErr w:type="spellStart"/>
+      <w:r>
+        <w:rPr>
+          <w:rFonts w:ascii="Arial" w:hAnsi="Arial" w:cs="Arial"/>
+        </w:rPr>
+        <w:t>Stadland</w:t>
+      </w:r>
+      <w:proofErr w:type="spellEnd"/>
       <w:r>
         <w:rPr>
           <w:rFonts w:ascii="Arial" w:hAnsi="Arial" w:cs="Arial"/>
@@ -696,8 +723,8 @@
         </w:sectPr>
       </w:pPr>
     </w:p>
-    <w:bookmarkStart w:id="0" w:name="_Toc395354962" w:displacedByCustomXml="next"/>
-    <w:bookmarkStart w:id="1" w:name="_Ref357590210" w:displacedByCustomXml="next"/>
+    <w:bookmarkStart w:id="0" w:name="_Ref357590210" w:displacedByCustomXml="next"/>
+    <w:bookmarkStart w:id="1" w:name="_Toc395354962" w:displacedByCustomXml="next"/>
     <w:sdt>
       <w:sdtPr>
         <w:rPr>
@@ -2939,11 +2966,19 @@
         </w:rPr>
         <w:t xml:space="preserve">sogenanntes </w:t>
       </w:r>
-      <w:r>
-        <w:rPr>
-          <w:rFonts w:cs="Arial"/>
-        </w:rPr>
-        <w:t xml:space="preserve">Umfeldscanning gefunden, und soll gewährleisten, dass Innovationen in den Bereichen gesucht werden, in denen für das Unternehmen und dessen Kunden relevante Trends, Kundenbedürfnisse und Technologien liegen. </w:t>
+      <w:proofErr w:type="spellStart"/>
+      <w:r>
+        <w:rPr>
+          <w:rFonts w:cs="Arial"/>
+        </w:rPr>
+        <w:t>Umfeldscanning</w:t>
+      </w:r>
+      <w:proofErr w:type="spellEnd"/>
+      <w:r>
+        <w:rPr>
+          <w:rFonts w:cs="Arial"/>
+        </w:rPr>
+        <w:t xml:space="preserve"> gefunden, und soll gewährleisten, dass Innovationen in den Bereichen gesucht werden, in denen für das Unternehmen und dessen Kunden relevante Trends, Kundenbedürfnisse und Technologien liegen. </w:t>
       </w:r>
       <w:sdt>
         <w:sdtPr>
@@ -3077,7 +3112,21 @@
         <w:rPr>
           <w:rFonts w:cs="Arial"/>
         </w:rPr>
-        <w:t xml:space="preserve">Für das Umfeldscanning sind die Konsolidierung, Aufbereitung, Analyse und Interpretation von Daten notwendig </w:t>
+        <w:t xml:space="preserve">Für das </w:t>
+      </w:r>
+      <w:proofErr w:type="spellStart"/>
+      <w:r>
+        <w:rPr>
+          <w:rFonts w:cs="Arial"/>
+        </w:rPr>
+        <w:t>Umfeldscanning</w:t>
+      </w:r>
+      <w:proofErr w:type="spellEnd"/>
+      <w:r>
+        <w:rPr>
+          <w:rFonts w:cs="Arial"/>
+        </w:rPr>
+        <w:t xml:space="preserve"> sind die Konsolidierung, Aufbereitung, Analyse und Interpretation von Daten notwendig </w:t>
       </w:r>
       <w:sdt>
         <w:sdtPr>
@@ -3594,464 +3643,518 @@
     </w:p>
     <w:p>
       <w:pPr>
-        <w:spacing w:before="0" w:after="0"/>
-        <w:rPr>
-          <w:rFonts w:cs="Arial"/>
-        </w:rPr>
-      </w:pPr>
-      <w:r>
-        <w:rPr>
-          <w:rFonts w:cs="Arial"/>
-        </w:rPr>
+        <w:pStyle w:val="berschrift1"/>
+      </w:pPr>
+      <w:r>
         <w:lastRenderedPageBreak/>
-        <w:t xml:space="preserve">Aber das ist schonmal die grobe Struktur. Motivation kann man dann z.B. umbenennen in </w:t>
-      </w:r>
-      <w:r>
-        <w:rPr>
-          <w:rFonts w:cs="Arial"/>
-        </w:rPr>
-        <w:t xml:space="preserve">ungefähr: </w:t>
-      </w:r>
-      <w:r>
-        <w:rPr>
-          <w:rFonts w:cs="Arial"/>
-        </w:rPr>
-        <w:t xml:space="preserve">„Warum überhaupt Innovationsmanagement/Umfeldscanning?“, Problemstellung dann in sowas wie „Bisheriges Innovationsmanagement beim OOWV“, Ziele der Arbeit und Vorgehensweise muss man dann mal schauen. Zeitplan kann wahrscheinlich ungefähr so bleiben. </w:t>
+        <w:t>Derzeitige Lage beim OOWV</w:t>
       </w:r>
     </w:p>
     <w:p>
       <w:pPr>
         <w:spacing w:before="0" w:after="0"/>
-        <w:rPr>
-          <w:rFonts w:cs="Arial"/>
-        </w:rPr>
-      </w:pPr>
-      <w:r>
-        <w:rPr>
-          <w:rFonts w:cs="Arial"/>
-        </w:rPr>
-        <w:t xml:space="preserve">Insgesamt sollte in der Motivation geschrieben werden, wieso wir überhaupt Innovationsmanagement/Umfeldscanning brauchen, evtl. kurz was das ist, </w:t>
-      </w:r>
-      <w:r>
-        <w:rPr>
-          <w:rFonts w:cs="Arial"/>
-        </w:rPr>
-        <w:t>und dann vllt sowas sagen wie „Beim Innovationsmanagement ist Trendanalyse wichtig -&gt; Dokumente analysieren -&gt; Text Mining“. Trendanalyse und Text Mining dann n bisschen erklären und Überleitung schaffen „Machine Learning ist dabei hilfreich“. Auf Machine Learning selbst gehen wir dann unter „Vorgehensweise</w:t>
-      </w:r>
-      <w:r>
-        <w:rPr>
-          <w:rFonts w:cs="Arial"/>
-        </w:rPr>
-        <w:t>“</w:t>
-      </w:r>
-      <w:r>
-        <w:rPr>
-          <w:rFonts w:cs="Arial"/>
-        </w:rPr>
-        <w:t xml:space="preserve"> genauer ein</w:t>
-      </w:r>
-      <w:r>
-        <w:rPr>
-          <w:rFonts w:cs="Arial"/>
-        </w:rPr>
-        <w:t xml:space="preserve">. </w:t>
-      </w:r>
-    </w:p>
-    <w:p>
-      <w:pPr>
-        <w:spacing w:before="0" w:after="0"/>
-        <w:rPr>
-          <w:rFonts w:cs="Arial"/>
-        </w:rPr>
-      </w:pPr>
-      <w:r>
-        <w:rPr>
-          <w:rFonts w:cs="Arial"/>
-        </w:rPr>
-        <w:t>Bei der Problemstellung würde ich schreiben, wie die Situation beim OOWV gerade ist</w:t>
-      </w:r>
-      <w:r>
-        <w:rPr>
-          <w:rFonts w:cs="Arial"/>
-        </w:rPr>
-        <w:t xml:space="preserve"> (+ warum brauchen die IM überhaupt? Bedeutung davon)</w:t>
-      </w:r>
-      <w:r>
-        <w:rPr>
-          <w:rFonts w:cs="Arial"/>
-        </w:rPr>
-        <w:t xml:space="preserve">, </w:t>
-      </w:r>
-      <w:r>
-        <w:rPr>
-          <w:rFonts w:cs="Arial"/>
-        </w:rPr>
-        <w:t xml:space="preserve">dann auf das Projekt Wisdom an sich eingehen, und dann auf die Ergebnisse des Vorgesprächs </w:t>
-      </w:r>
-      <w:r>
-        <w:rPr>
-          <w:rFonts w:cs="Arial"/>
-          <w:color w:val="FF0000"/>
-        </w:rPr>
-        <w:t xml:space="preserve">(ob da auch die Wünsche reinkommen, die noch nicht umgesetzt werden sollen, müssen wir unbedingt Roman fragen). </w:t>
-      </w:r>
-    </w:p>
-    <w:p>
-      <w:pPr>
-        <w:spacing w:before="0" w:after="0"/>
-        <w:rPr>
-          <w:rFonts w:cs="Arial"/>
-        </w:rPr>
-      </w:pPr>
-      <w:r>
-        <w:rPr>
-          <w:rFonts w:cs="Arial"/>
-        </w:rPr>
-        <w:t xml:space="preserve">Bei den Zielen kommt dann ggfs. rein, was wir genau umsetzen wollen von den Wünschen </w:t>
-      </w:r>
-      <w:r>
-        <w:rPr>
-          <w:rFonts w:cs="Arial"/>
-          <w:color w:val="FF0000"/>
-        </w:rPr>
-        <w:t xml:space="preserve">(wenn die Wünsche vorher genannt wurden, sonst kommt das ganze Vorgespräch direkt zu Ziele), </w:t>
-      </w:r>
-      <w:r>
-        <w:rPr>
-          <w:rFonts w:cs="Arial"/>
-        </w:rPr>
-        <w:t xml:space="preserve">welche Forschungsfragen wir beantworten sollen, und was als „Artefakt“, also als Endprodukt später rauskommen soll. Den Teil müssen wir ganz klar und deutlich benennen, damit wir kein Drama wie beim letzten Mal haben. </w:t>
-      </w:r>
-    </w:p>
-    <w:p>
-      <w:pPr>
-        <w:spacing w:before="0" w:after="0"/>
-        <w:rPr>
-          <w:rFonts w:cs="Arial"/>
-        </w:rPr>
-      </w:pPr>
-      <w:r>
-        <w:rPr>
-          <w:rFonts w:cs="Arial"/>
-        </w:rPr>
-        <w:t xml:space="preserve">Unter Vorgehensweise würd ich nochmal das Machine Learning genauer aufgreifen, Unsupervised/Supervised Learning, was wir davon wahrscheinlich machen werden, Clustering als Grundkonzept, und evtl. auch die Programmiersprache kurz anschneiden, das ist aber optional. Muss man gucken wie es reinpasst. Theoretisch kann man auch mit CRISP-DM und Vorgehensmodellen bei Data Mining anfangen, aber das kommt drauf an, wie viele Seiten wir dann schon haben. Sonst kommt das erst in der Arbeit selbst. </w:t>
-      </w:r>
-    </w:p>
-    <w:p>
-      <w:pPr>
-        <w:spacing w:before="0" w:after="0"/>
-        <w:rPr>
-          <w:rFonts w:cs="Arial"/>
-        </w:rPr>
-      </w:pPr>
-      <w:r>
-        <w:rPr>
-          <w:rFonts w:cs="Arial"/>
-        </w:rPr>
-        <w:t>Zeitplan ist selbsterklärend, da müssen wir uns absprechen (auch mit Roman) und n Gantt Chart erstellen.</w:t>
-      </w:r>
-      <w:r>
-        <w:rPr>
-          <w:rFonts w:cs="Arial"/>
-        </w:rPr>
-        <w:t xml:space="preserve"> </w:t>
+      </w:pPr>
+      <w:r>
+        <w:t xml:space="preserve">Der OOWV ist </w:t>
+      </w:r>
+      <w:r>
+        <w:t xml:space="preserve">eine Körperschaft des öffentlichen Rechts ohne Gewinnerzielungsabsicht. Sein Schwerpunkt liegt im Weser-Ems-Gebiet, wo er als Wasser- und Bodenverband sowohl die Trinkwasserversorgung als auch die Abwasserversorgung für Privatkunden, Unternehmen und kommunale Einrichtungen übernimmt. Da das Unternehmen keine Gewinnerzielungsabsicht hat, werden erwirtschaftete Überschüsse wiederum investiert. </w:t>
       </w:r>
       <w:sdt>
         <w:sdtPr>
-          <w:rPr>
-            <w:rFonts w:cs="Arial"/>
-          </w:rPr>
           <w:alias w:val="Don't edit this field"/>
-          <w:tag w:val="CitaviPlaceholder#5ca3410b-8977-4c23-9781-498e33f50d40"/>
-          <w:id w:val="-1406831046"/>
+          <w:tag w:val="CitaviPlaceholder#b781b4c7-a553-4bae-9228-f219bb33f710"/>
+          <w:id w:val="-983926742"/>
           <w:placeholder>
             <w:docPart w:val="DefaultPlaceholder_-1854013440"/>
           </w:placeholder>
         </w:sdtPr>
-        <w:sdtEndPr/>
         <w:sdtContent>
           <w:r>
-            <w:rPr>
-              <w:rFonts w:cs="Arial"/>
-            </w:rPr>
             <w:fldChar w:fldCharType="begin"/>
           </w:r>
           <w:r>
-            <w:rPr>
-              <w:rFonts w:cs="Arial"/>
-            </w:rPr>
-            <w:instrText>ADDIN CitaviPlaceholder{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}</w:instrText>
-          </w:r>
-          <w:r>
-            <w:rPr>
-              <w:rFonts w:cs="Arial"/>
-            </w:rPr>
+            <w:instrText>ADDIN CitaviPlaceholder{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}</w:instrText>
+          </w:r>
+          <w:r>
             <w:fldChar w:fldCharType="separate"/>
           </w:r>
-          <w:hyperlink w:anchor="_CTVL001d4375d6cf842488abb6565ac397f7594" w:tooltip="A. C. Müller und S. Guido, Einführung in Machine Learning mit Python: Praxiswissen Data Science, 1. Aufl. Heidelberg: O'Reilly, 2017." w:history="1">
-            <w:r>
-              <w:rPr>
-                <w:rFonts w:cs="Arial"/>
-              </w:rPr>
+          <w:hyperlink r:id="rId25" w:tooltip="OOWV, Geschäftsbericht 2017. [Online] Verfügbar unter: https://www.oowv.de/fileadmin/user_upload/2011/downloads/OOWV_GB_2017_Web_verlinkt_180606.pdf." w:history="1">
+            <w:r>
               <w:t>[7]</w:t>
             </w:r>
           </w:hyperlink>
           <w:r>
-            <w:rPr>
-              <w:rFonts w:cs="Arial"/>
-            </w:rPr>
             <w:fldChar w:fldCharType="end"/>
           </w:r>
         </w:sdtContent>
       </w:sdt>
+      <w:r>
+        <w:t xml:space="preserve"> Der OOWV ist der größte Flächenversorger, was das Trinkwasser angeht</w:t>
+      </w:r>
+      <w:r>
+        <w:t xml:space="preserve"> </w:t>
+      </w:r>
+      <w:sdt>
+        <w:sdtPr>
+          <w:alias w:val="Don't edit this field"/>
+          <w:tag w:val="CitaviPlaceholder#f0458881-0f12-4db5-940c-d8483948ff92"/>
+          <w:id w:val="-1374311296"/>
+          <w:placeholder>
+            <w:docPart w:val="DefaultPlaceholder_-1854013440"/>
+          </w:placeholder>
+        </w:sdtPr>
+        <w:sdtContent>
+          <w:r>
+            <w:fldChar w:fldCharType="begin"/>
+          </w:r>
+          <w:r>
+            <w:instrText>ADDIN CitaviPlaceholder{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}</w:instrText>
+          </w:r>
+          <w:r>
+            <w:fldChar w:fldCharType="separate"/>
+          </w:r>
+          <w:hyperlink r:id="rId26" w:tooltip="OOWV, Wasser: unser Element. [Online] Verfügbar unter: https://www.oowv.de/fileadmin/user_upload/2011/downloads/OOWV_Broschuere_2016.pdf." w:history="1">
+            <w:r>
+              <w:t>[8, S. 6]</w:t>
+            </w:r>
+          </w:hyperlink>
+          <w:r>
+            <w:fldChar w:fldCharType="end"/>
+          </w:r>
+        </w:sdtContent>
+      </w:sdt>
+      <w:r>
+        <w:t>.</w:t>
+      </w:r>
     </w:p>
     <w:p>
       <w:pPr>
-        <w:spacing w:before="0" w:after="0" w:line="240" w:lineRule="auto"/>
-        <w:jc w:val="left"/>
-        <w:rPr>
-          <w:rFonts w:cs="Arial"/>
-          <w:b/>
-          <w:kern w:val="28"/>
-          <w:sz w:val="26"/>
-        </w:rPr>
-      </w:pPr>
+        <w:spacing w:before="0" w:after="0"/>
+      </w:pPr>
+      <w:r>
+        <w:t xml:space="preserve">Um die Digitalisierung innerhalb des OOWVs voranzutreiben, wurde </w:t>
+      </w:r>
+      <w:r>
+        <w:t xml:space="preserve">2019 das Projekt </w:t>
+      </w:r>
+      <w:proofErr w:type="spellStart"/>
+      <w:r>
+        <w:t>WISdoM</w:t>
+      </w:r>
+      <w:proofErr w:type="spellEnd"/>
+      <w:r>
+        <w:t xml:space="preserve"> (</w:t>
+      </w:r>
+      <w:proofErr w:type="spellStart"/>
+      <w:r>
+        <w:t>Water</w:t>
+      </w:r>
+      <w:proofErr w:type="spellEnd"/>
+      <w:r>
+        <w:t xml:space="preserve"> Innovation Solution Management) ins Leben gerufen, welches eine Forschungskooperation zwischen dem OOWV und der Carl von Ossietzky Universität Oldenburg ist und bis Ende 2020 laufen wird. Ziel ist es, neben digitalen Kompetenze</w:t>
+      </w:r>
+      <w:r>
+        <w:t xml:space="preserve">n und einem Innovationsmanagement auch Systeme aufzubauen, die </w:t>
+      </w:r>
+      <w:r>
+        <w:t>mit der</w:t>
+      </w:r>
+      <w:r>
+        <w:t xml:space="preserve"> wachsende</w:t>
+      </w:r>
+      <w:r>
+        <w:t>n</w:t>
+      </w:r>
+      <w:r>
+        <w:t xml:space="preserve"> Daten- und Informationsflut fertig werden</w:t>
+      </w:r>
+      <w:r>
+        <w:t>.</w:t>
+      </w:r>
+      <w:r>
+        <w:t xml:space="preserve"> </w:t>
+      </w:r>
+      <w:sdt>
+        <w:sdtPr>
+          <w:alias w:val="Don't edit this field"/>
+          <w:tag w:val="CitaviPlaceholder#d898e491-8d54-4315-bf56-9b49a5ce9463"/>
+          <w:id w:val="66010447"/>
+          <w:placeholder>
+            <w:docPart w:val="DefaultPlaceholder_-1854013440"/>
+          </w:placeholder>
+        </w:sdtPr>
+        <w:sdtContent>
+          <w:r>
+            <w:fldChar w:fldCharType="begin"/>
+          </w:r>
+          <w:r>
+            <w:instrText>ADDIN CitaviPlaceholder{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}</w:instrText>
+          </w:r>
+          <w:r>
+            <w:fldChar w:fldCharType="separate"/>
+          </w:r>
+          <w:hyperlink r:id="rId27" w:tooltip="Carl von Ossietzky Universität Oldenburg, WISdoM - Water Innovation Solution Management. [Online] Verfügbar unter: https://uol.de/vlba/projekte/wisdom…" w:history="1">
+            <w:r>
+              <w:t>[9]</w:t>
+            </w:r>
+          </w:hyperlink>
+          <w:r>
+            <w:fldChar w:fldCharType="end"/>
+          </w:r>
+        </w:sdtContent>
+      </w:sdt>
+      <w:r>
+        <w:t xml:space="preserve"> Die Masterarbeit wird im Rahmen des Projekts </w:t>
+      </w:r>
+      <w:proofErr w:type="spellStart"/>
+      <w:r>
+        <w:t>WISdoM</w:t>
+      </w:r>
+      <w:proofErr w:type="spellEnd"/>
+      <w:r>
+        <w:t xml:space="preserve"> stattfinden und bezieht sich auf den Bereich des Innovationsmanagements. </w:t>
+      </w:r>
     </w:p>
     <w:p>
       <w:pPr>
-        <w:keepNext/>
-      </w:pPr>
-      <w:r>
-        <w:rPr>
-          <w:rFonts w:cs="Arial"/>
-          <w:noProof/>
-        </w:rPr>
-        <w:lastRenderedPageBreak/>
-        <w:drawing>
-          <wp:anchor distT="0" distB="0" distL="114300" distR="114300" simplePos="0" relativeHeight="251660288" behindDoc="0" locked="0" layoutInCell="1" allowOverlap="1" wp14:anchorId="16FD6CAD" wp14:editId="133EDD86">
-            <wp:simplePos x="1257300" y="904875"/>
-            <wp:positionH relativeFrom="column">
-              <wp:align>left</wp:align>
-            </wp:positionH>
-            <wp:positionV relativeFrom="paragraph">
-              <wp:align>top</wp:align>
-            </wp:positionV>
-            <wp:extent cx="2857500" cy="2857500"/>
-            <wp:effectExtent l="0" t="0" r="0" b="0"/>
-            <wp:wrapSquare wrapText="bothSides"/>
-            <wp:docPr id="9" name="Grafik 9"/>
-            <wp:cNvGraphicFramePr>
-              <a:graphicFrameLocks xmlns:a="http://schemas.openxmlformats.org/drawingml/2006/main" noChangeAspect="1"/>
-            </wp:cNvGraphicFramePr>
-            <a:graphic xmlns:a="http://schemas.openxmlformats.org/drawingml/2006/main">
-              <a:graphicData uri="http://schemas.openxmlformats.org/drawingml/2006/picture">
-                <pic:pic xmlns:pic="http://schemas.openxmlformats.org/drawingml/2006/picture">
-                  <pic:nvPicPr>
-                    <pic:cNvPr id="9" name="Pikachu Plüschi.jpg"/>
-                    <pic:cNvPicPr/>
-                  </pic:nvPicPr>
-                  <pic:blipFill>
-                    <a:blip r:embed="rId25">
-                      <a:extLst>
-                        <a:ext uri="{28A0092B-C50C-407E-A947-70E740481C1C}">
-                          <a14:useLocalDpi xmlns:a14="http://schemas.microsoft.com/office/drawing/2010/main" val="0"/>
-                        </a:ext>
-                      </a:extLst>
-                    </a:blip>
-                    <a:stretch>
-                      <a:fillRect/>
-                    </a:stretch>
-                  </pic:blipFill>
-                  <pic:spPr>
-                    <a:xfrm>
-                      <a:off x="0" y="0"/>
-                      <a:ext cx="2857500" cy="2857500"/>
-                    </a:xfrm>
-                    <a:prstGeom prst="rect">
-                      <a:avLst/>
-                    </a:prstGeom>
-                  </pic:spPr>
-                </pic:pic>
-              </a:graphicData>
-            </a:graphic>
-          </wp:anchor>
-        </w:drawing>
-      </w:r>
-      <w:r>
-        <w:br w:type="textWrapping" w:clear="all"/>
+        <w:spacing w:before="0" w:after="0"/>
+      </w:pPr>
+      <w:r>
+        <w:t xml:space="preserve">Vor eigentlichem Beginn der Masterarbeit wurde ein Vorgespräch </w:t>
+      </w:r>
+      <w:commentRangeStart w:id="8"/>
+      <w:r>
+        <w:rPr>
+          <w:color w:val="FF0000"/>
+        </w:rPr>
+        <w:t xml:space="preserve">mit </w:t>
+      </w:r>
+      <w:r>
+        <w:rPr>
+          <w:color w:val="FF0000"/>
+        </w:rPr>
+        <w:t>der Referentin für Innovationsmanagement und dem Abteilungsleiter für wasserwirtschaftliche Information geführt</w:t>
+      </w:r>
+      <w:commentRangeEnd w:id="8"/>
+      <w:r>
+        <w:rPr>
+          <w:rStyle w:val="Kommentarzeichen"/>
+        </w:rPr>
+        <w:commentReference w:id="8"/>
+      </w:r>
+      <w:r>
+        <w:t xml:space="preserve">, in welchem sowohl über die derzeitige Situation des Innovationsmanagements des OOWVs als auch über die Wünsche seitens des OOWVs an das Ergebnis der Masterarbeit gesprochen wurde. Außerdem fand im Rahmen des Projektes </w:t>
+      </w:r>
+      <w:proofErr w:type="spellStart"/>
+      <w:r>
+        <w:t>WISdoM</w:t>
+      </w:r>
+      <w:proofErr w:type="spellEnd"/>
+      <w:r>
+        <w:t xml:space="preserve"> </w:t>
+      </w:r>
+      <w:r>
+        <w:t xml:space="preserve">am 13./14.06.2019 der zweite </w:t>
+      </w:r>
+      <w:r>
+        <w:t>projektinterne</w:t>
+      </w:r>
+      <w:r>
+        <w:t xml:space="preserve"> Workshop statt, an dem wir teilnahmen, um noch einmal Hintergrundwissen über das Projekt und die Situation beim OOWV – insbesondere bezogen auf das Innovationsmanagement – zu erlangen. </w:t>
+      </w:r>
+      <w:r>
+        <w:t>Im Folgenden w</w:t>
+      </w:r>
+      <w:r>
+        <w:t>e</w:t>
+      </w:r>
+      <w:r>
+        <w:t>rd</w:t>
+      </w:r>
+      <w:r>
+        <w:t>en</w:t>
+      </w:r>
+      <w:r>
+        <w:t xml:space="preserve"> zunächst die derzeitige Situation des Innovationsmanagements beim OOWV </w:t>
+      </w:r>
+      <w:r>
+        <w:t xml:space="preserve">sowie die Erwartungen an das Innovationsmanagement </w:t>
+      </w:r>
+      <w:r>
+        <w:t>beschrieben, wobei sich dabei auf die im Workshop und im Vorgespräch erhaltenen Informationen bezogen wird.</w:t>
       </w:r>
     </w:p>
     <w:p>
       <w:pPr>
-        <w:pStyle w:val="Beschriftung"/>
-        <w:jc w:val="both"/>
-      </w:pPr>
-      <w:bookmarkStart w:id="8" w:name="_Toc11521276"/>
-      <w:r>
-        <w:t xml:space="preserve">Abbildung </w:t>
-      </w:r>
-      <w:r>
-        <w:rPr>
-          <w:noProof/>
-        </w:rPr>
-        <w:fldChar w:fldCharType="begin"/>
-      </w:r>
-      <w:r>
-        <w:rPr>
-          <w:noProof/>
-        </w:rPr>
-        <w:instrText xml:space="preserve"> SEQ Abbildung \* ARABIC </w:instrText>
-      </w:r>
-      <w:r>
-        <w:rPr>
-          <w:noProof/>
-        </w:rPr>
-        <w:fldChar w:fldCharType="separate"/>
-      </w:r>
-      <w:r>
-        <w:rPr>
-          <w:noProof/>
-        </w:rPr>
-        <w:t>1</w:t>
-      </w:r>
-      <w:r>
-        <w:rPr>
-          <w:noProof/>
-        </w:rPr>
-        <w:fldChar w:fldCharType="end"/>
-      </w:r>
-      <w:r>
-        <w:t>: Dies ist ein Te</w:t>
-      </w:r>
-      <w:r>
-        <w:t>s</w:t>
-      </w:r>
-      <w:r>
-        <w:t>t von mir</w:t>
-      </w:r>
-      <w:bookmarkEnd w:id="8"/>
+        <w:spacing w:before="0" w:after="0"/>
+      </w:pPr>
+      <w:r>
+        <w:t>Zurzeit gibt es noch keine klar definierten und dokumentierten Prozesse innerhalb des Innovationsmanagements, da dieses als solches noch komplett am Anfang steht.</w:t>
+      </w:r>
+      <w:r>
+        <w:t xml:space="preserve"> Zwar ist ein Prozessmanagement im Unternehmen vorhanden, doch dort ist noch nicht alles erfasst. Außerhalb des eigentlichen Innovationsmanagements gibt es jedoch sogenannte Innovationsnetzwerke, die als eine Art Stabstelle funktionieren, und welche eng mit dem Innovationsmanagement zusammenarbeiten. Hier werden Themen, die relevant für das Unternehmen </w:t>
+      </w:r>
+      <w:r>
+        <w:lastRenderedPageBreak/>
+        <w:t xml:space="preserve">erscheinen, angesprochen, es werden Konferenzen zu den entsprechenden Themen besucht, und es werden ggfs. Kooperationen durchgeführt. Auch für diesen Teilbereich existieren keine definierten </w:t>
+      </w:r>
+      <w:commentRangeStart w:id="9"/>
+      <w:r>
+        <w:t>Prozesse</w:t>
+      </w:r>
+      <w:commentRangeEnd w:id="9"/>
+      <w:r>
+        <w:rPr>
+          <w:rStyle w:val="Kommentarzeichen"/>
+        </w:rPr>
+        <w:commentReference w:id="9"/>
+      </w:r>
+      <w:r>
+        <w:t xml:space="preserve">. </w:t>
+      </w:r>
     </w:p>
     <w:p>
-      <w:r>
-        <w:t>Hallo dies ist ein Test.</w:t>
-      </w:r>
-    </w:p>
-    <w:tbl>
-      <w:tblPr>
-        <w:tblStyle w:val="Tabellenraster"/>
-        <w:tblW w:w="0" w:type="auto"/>
-        <w:tblLook w:val="04A0" w:firstRow="1" w:lastRow="0" w:firstColumn="1" w:lastColumn="0" w:noHBand="0" w:noVBand="1"/>
-      </w:tblPr>
-      <w:tblGrid>
-        <w:gridCol w:w="2663"/>
-        <w:gridCol w:w="2632"/>
-        <w:gridCol w:w="2632"/>
-      </w:tblGrid>
-      <w:tr>
-        <w:tc>
-          <w:tcPr>
-            <w:tcW w:w="2663" w:type="dxa"/>
-          </w:tcPr>
-          <w:p>
-            <w:r>
-              <w:t>Test</w:t>
-            </w:r>
-          </w:p>
-        </w:tc>
-        <w:tc>
-          <w:tcPr>
-            <w:tcW w:w="2632" w:type="dxa"/>
-          </w:tcPr>
-          <w:p/>
-        </w:tc>
-        <w:tc>
-          <w:tcPr>
-            <w:tcW w:w="2632" w:type="dxa"/>
-          </w:tcPr>
-          <w:p>
-            <w:pPr>
-              <w:keepNext/>
-            </w:pPr>
-          </w:p>
-        </w:tc>
-      </w:tr>
-    </w:tbl>
-    <w:p>
-      <w:pPr>
-        <w:pStyle w:val="Beschriftung"/>
-        <w:jc w:val="left"/>
-      </w:pPr>
-      <w:bookmarkStart w:id="9" w:name="_Toc11521283"/>
-      <w:r>
-        <w:t xml:space="preserve">Tabelle </w:t>
-      </w:r>
-      <w:r>
-        <w:rPr>
-          <w:noProof/>
-        </w:rPr>
-        <w:fldChar w:fldCharType="begin"/>
-      </w:r>
-      <w:r>
-        <w:rPr>
-          <w:noProof/>
-        </w:rPr>
-        <w:instrText xml:space="preserve"> SEQ Tabelle \* ARABIC </w:instrText>
-      </w:r>
-      <w:r>
-        <w:rPr>
-          <w:noProof/>
-        </w:rPr>
-        <w:fldChar w:fldCharType="separate"/>
-      </w:r>
-      <w:r>
-        <w:rPr>
-          <w:noProof/>
-        </w:rPr>
-        <w:t>1</w:t>
-      </w:r>
-      <w:r>
-        <w:rPr>
-          <w:noProof/>
-        </w:rPr>
-        <w:fldChar w:fldCharType="end"/>
-      </w:r>
-      <w:r>
-        <w:t xml:space="preserve">: Dies ist </w:t>
-      </w:r>
-      <w:r>
-        <w:t xml:space="preserve">eine </w:t>
-      </w:r>
-      <w:r>
-        <w:t>Tabelle</w:t>
-      </w:r>
-      <w:bookmarkEnd w:id="9"/>
+      <w:pPr>
+        <w:spacing w:before="0" w:after="0"/>
+      </w:pPr>
+      <w:r>
+        <w:t>Darüber hinaus existiert derzeit noch kein richtiges Ideenmanagement. Die Wege von Ideen sind oftmals nicht nachvollziehbar, die Umsetzungs- und Erfolgsquote von Ideen ist unbefriedigend.</w:t>
+      </w:r>
     </w:p>
     <w:p>
       <w:pPr>
-        <w:pStyle w:val="berschrift1"/>
-      </w:pPr>
-      <w:bookmarkStart w:id="10" w:name="_Toc11521292"/>
-      <w:r>
-        <w:lastRenderedPageBreak/>
-        <w:t>Problemstellung</w:t>
-      </w:r>
-      <w:bookmarkEnd w:id="10"/>
+        <w:spacing w:before="0" w:after="0"/>
+      </w:pPr>
+      <w:r>
+        <w:t>Das Ziel des Aufbaus eines Innovationsmanagements ist zum einen eine erhöhte Anpassungsfähigkeit des Unternehmens sowohl nach innen wie auch nach außen, bezogen etwa auf Kundenbedürfnisse oder veränderte Rahmenbedingungen. Außerdem sollen Innovationen planbar gemacht werden, in dem Sinne, dass Strukturen wie Methoden oder Prozesse etabliert werden. Darüber hinaus soll die Unternehmenskultur zum Positiven verändert werden, z.B. durch mehr Transparenz, Eigenverantwortung und Gemeinsamkeit.</w:t>
+      </w:r>
+      <w:r>
+        <w:t xml:space="preserve"> </w:t>
+      </w:r>
     </w:p>
     <w:p>
-      <w:r>
-        <w:t>Platzhalter</w:t>
+      <w:pPr>
+        <w:spacing w:before="0" w:after="0"/>
+      </w:pPr>
+      <w:r>
+        <w:t>Konkret soll das Innovationsmanagement dabei helfen, neue Produkte und Dienstleistungen zu entwickeln, interne Abläufe zu verbessern, ggfs. neue Geschäftsmodelle zu finden, und das Wassermanagement zu verbessern.</w:t>
+      </w:r>
+      <w:r>
+        <w:t xml:space="preserve"> Diese Aspekte sollen dabei helfen, strategische Ziele sowohl direkt als auch indirekt zu unterstützen, etwa das Halten wettbewerbsfähiger Preise, die Zufriedenheit von Kunden und Mitgliedern auszubauen, und sich als attraktiver Arbeitgeber zu etablieren. Wichtig ist es, hierbei anzumerken, dass das Innovationsmanagement des OOWVs insgesamt vor allem prozess- statt produktgetrieben ist, da bezogen auf das Produkt Wasser keine Konkurrenz besteht, weil in naher Zukunft nicht mit einer Liberalisierung des Wassermarktes gerechnet wird. Das Hauptaugenmerk bezogen auf Innovationen liegt also auf internen Prozessen, technischen Bereichen und anderen Geschäftsmodellen, wobei diese stark begrenzt sind dadurch, dass das </w:t>
+      </w:r>
+      <w:r>
+        <w:t>Aufgabengebiet</w:t>
+      </w:r>
+      <w:r>
+        <w:t xml:space="preserve"> in der </w:t>
+      </w:r>
+      <w:commentRangeStart w:id="10"/>
+      <w:r>
+        <w:t>Satzung</w:t>
+      </w:r>
+      <w:commentRangeEnd w:id="10"/>
+      <w:r>
+        <w:rPr>
+          <w:rStyle w:val="Kommentarzeichen"/>
+        </w:rPr>
+        <w:commentReference w:id="10"/>
+      </w:r>
+      <w:r>
+        <w:t xml:space="preserve"> des Verbandes</w:t>
+      </w:r>
+      <w:r>
+        <w:t xml:space="preserve"> </w:t>
+      </w:r>
+      <w:sdt>
+        <w:sdtPr>
+          <w:alias w:val="Don't edit this field"/>
+          <w:tag w:val="CitaviPlaceholder#842a182e-d25f-4af1-b7c7-d6f74109a0e0"/>
+          <w:id w:val="-402759987"/>
+          <w:placeholder>
+            <w:docPart w:val="DefaultPlaceholder_-1854013440"/>
+          </w:placeholder>
+        </w:sdtPr>
+        <w:sdtContent>
+          <w:r>
+            <w:fldChar w:fldCharType="begin"/>
+          </w:r>
+          <w:r>
+            <w:instrText>ADDIN CitaviPlaceholder{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}</w:instrText>
+          </w:r>
+          <w:r>
+            <w:fldChar w:fldCharType="separate"/>
+          </w:r>
+          <w:hyperlink r:id="rId28" w:tooltip="OOWV, Satzung des Oldenburgisch-Ostfriesischen Wasserverbandes vom 23.08.2010, in der Fassung der 5. Änderung vom 01.01.2019. [Online] Verfügbar unter…" w:history="1">
+            <w:r>
+              <w:t>[10, S. 1f.]</w:t>
+            </w:r>
+          </w:hyperlink>
+          <w:r>
+            <w:fldChar w:fldCharType="end"/>
+          </w:r>
+        </w:sdtContent>
+      </w:sdt>
+      <w:r>
+        <w:t xml:space="preserve"> und im Wasserverbandsgesetz </w:t>
+      </w:r>
+      <w:sdt>
+        <w:sdtPr>
+          <w:alias w:val="Don't edit this field"/>
+          <w:tag w:val="CitaviPlaceholder#7dd16c1f-36c3-461f-8758-c6bf31057b7e"/>
+          <w:id w:val="441037764"/>
+          <w:placeholder>
+            <w:docPart w:val="DefaultPlaceholder_-1854013440"/>
+          </w:placeholder>
+        </w:sdtPr>
+        <w:sdtContent>
+          <w:r>
+            <w:fldChar w:fldCharType="begin"/>
+          </w:r>
+          <w:r>
+            <w:instrText>ADDIN CitaviPlaceholder{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}</w:instrText>
+          </w:r>
+          <w:r>
+            <w:fldChar w:fldCharType="separate"/>
+          </w:r>
+          <w:hyperlink r:id="rId29" w:tooltip="Gesetz über Wasser- und Bodenverbände (Wasserverbandsgesetz -WVG): WVG, 1991." w:history="1">
+            <w:r>
+              <w:t>[11]</w:t>
+            </w:r>
+          </w:hyperlink>
+          <w:r>
+            <w:fldChar w:fldCharType="end"/>
+          </w:r>
+        </w:sdtContent>
+      </w:sdt>
+      <w:r>
+        <w:t xml:space="preserve"> </w:t>
+      </w:r>
+      <w:r>
+        <w:t xml:space="preserve">festgeschrieben ist. </w:t>
       </w:r>
     </w:p>
     <w:p>
       <w:pPr>
+        <w:spacing w:before="0" w:after="0"/>
+      </w:pPr>
+      <w:r>
+        <w:t>Während der Verband in Hinblick auf das Produkt Wasser keinem Konkurrenzdruck unterliegt, so ist die Situation beim Wasser als Ressource eine andere. Durch klimatische Veränderungen, die in der Zukunft zu erwarten sind, könnte eine verstärkte Konkurrenz um die Ressource Wasser entstehen, w</w:t>
+      </w:r>
+      <w:r>
+        <w:t xml:space="preserve">eswegen auch in diesem Bereich Innovationen gesucht werden. Hinzu kommt der Grundwasserschutz als Konfliktfeld durch </w:t>
+      </w:r>
+      <w:commentRangeStart w:id="11"/>
+      <w:r>
+        <w:t>Ölförderung</w:t>
+      </w:r>
+      <w:commentRangeEnd w:id="11"/>
+      <w:r>
+        <w:rPr>
+          <w:rStyle w:val="Kommentarzeichen"/>
+        </w:rPr>
+        <w:commentReference w:id="11"/>
+      </w:r>
+      <w:r>
+        <w:t xml:space="preserve">, </w:t>
+      </w:r>
+      <w:r>
+        <w:t>Landwirtschaft</w:t>
+      </w:r>
+      <w:r>
+        <w:t xml:space="preserve"> oder Fracking</w:t>
+      </w:r>
+      <w:r>
+        <w:t xml:space="preserve">. Unter Fracking versteht man eine für das Grundwasser sehr risikoreiche Art der Gewinnung von Erdgas und Erdöl </w:t>
+      </w:r>
+      <w:sdt>
+        <w:sdtPr>
+          <w:alias w:val="Don't edit this field"/>
+          <w:tag w:val="CitaviPlaceholder#3fbde8e7-8cb3-4d3b-9525-871f8983d14b"/>
+          <w:id w:val="-962342140"/>
+          <w:placeholder>
+            <w:docPart w:val="DefaultPlaceholder_-1854013440"/>
+          </w:placeholder>
+        </w:sdtPr>
+        <w:sdtContent>
+          <w:r>
+            <w:fldChar w:fldCharType="begin"/>
+          </w:r>
+          <w:r>
+            <w:instrText>ADDIN CitaviPlaceholder{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}</w:instrText>
+          </w:r>
+          <w:r>
+            <w:fldChar w:fldCharType="separate"/>
+          </w:r>
+          <w:hyperlink r:id="rId30" w:tooltip="Umweltbundesamt, Fracking. [Online] Verfügbar unter: https://www.umweltbundesamt.de/themen/wasser/gewaesser/grundwasser/nutzung-belastungen/fracking. …" w:history="1">
+            <w:r>
+              <w:t>[12]</w:t>
+            </w:r>
+          </w:hyperlink>
+          <w:r>
+            <w:fldChar w:fldCharType="end"/>
+          </w:r>
+        </w:sdtContent>
+      </w:sdt>
+      <w:r>
+        <w:t>.</w:t>
+      </w:r>
+      <w:r>
+        <w:t xml:space="preserve"> </w:t>
+      </w:r>
+    </w:p>
+    <w:p>
+      <w:pPr>
+        <w:spacing w:before="0" w:after="0"/>
+      </w:pPr>
+      <w:r>
+        <w:t>Als größte Herausforderung</w:t>
+      </w:r>
+      <w:r>
+        <w:t xml:space="preserve"> für das Ideen- und Innovationsmanagement beim OOWV</w:t>
+      </w:r>
+      <w:bookmarkStart w:id="12" w:name="_GoBack"/>
+      <w:bookmarkEnd w:id="12"/>
+      <w:r>
+        <w:t xml:space="preserve">, was externe Chancen und Risiken angeht, wird der unzureichende </w:t>
+      </w:r>
+      <w:r>
+        <w:lastRenderedPageBreak/>
+        <w:t xml:space="preserve">Informationsstand, was Trends bzw. die Situation des Umfeldes </w:t>
+      </w:r>
+      <w:proofErr w:type="gramStart"/>
+      <w:r>
+        <w:t>angeht</w:t>
+      </w:r>
+      <w:proofErr w:type="gramEnd"/>
+      <w:r>
+        <w:t>, angesehen. An dieser Stelle soll das Ergebnis der Masterarbeit Unterstützung leisten</w:t>
+      </w:r>
+      <w:r>
+        <w:t xml:space="preserve">. </w:t>
+      </w:r>
+      <w:r>
+        <w:rPr>
+          <w:color w:val="FF0000"/>
+        </w:rPr>
+        <w:t>Auf die Anforderungen an das Ergebnis wird im nächsten Kapitel näher eingegangen.</w:t>
+      </w:r>
+    </w:p>
+    <w:p>
+      <w:pPr>
+        <w:spacing w:before="0" w:after="0"/>
+      </w:pPr>
+    </w:p>
+    <w:p>
+      <w:pPr>
         <w:pStyle w:val="berschrift1"/>
       </w:pPr>
-      <w:bookmarkStart w:id="11" w:name="_Toc11521293"/>
+      <w:bookmarkStart w:id="13" w:name="_Toc11521293"/>
       <w:r>
         <w:lastRenderedPageBreak/>
         <w:t>Ziele der Arbeit</w:t>
       </w:r>
-      <w:bookmarkEnd w:id="11"/>
+      <w:bookmarkEnd w:id="13"/>
     </w:p>
     <w:p>
       <w:r>
@@ -4062,12 +4165,12 @@
       <w:pPr>
         <w:pStyle w:val="berschrift1"/>
       </w:pPr>
-      <w:bookmarkStart w:id="12" w:name="_Toc11521294"/>
+      <w:bookmarkStart w:id="14" w:name="_Toc11521294"/>
       <w:r>
         <w:lastRenderedPageBreak/>
         <w:t>Vorgehensweise</w:t>
       </w:r>
-      <w:bookmarkEnd w:id="12"/>
+      <w:bookmarkEnd w:id="14"/>
     </w:p>
     <w:p>
       <w:pPr>
@@ -4082,7 +4185,71 @@
           <w:rFonts w:cs="Arial"/>
           <w:color w:val="00B050"/>
         </w:rPr>
-        <w:t xml:space="preserve">Unter Vorgehensweise würd ich nochmal das Machine Learning genauer aufgreifen, Unsupervised/Supervised Learning, was wir davon wahrscheinlich machen werden, Clustering als Grundkonzept, und evtl. auch die Programmiersprache kurz anschneiden, das ist aber optional. Muss man gucken wie es reinpasst. Theoretisch kann man auch mit CRISP-DM und Vorgehensmodellen bei Data Mining anfangen, aber das kommt drauf an, wie viele Seiten wir dann schon haben. Sonst kommt das erst in der Arbeit selbst. </w:t>
+        <w:t xml:space="preserve">Unter Vorgehensweise </w:t>
+      </w:r>
+      <w:proofErr w:type="gramStart"/>
+      <w:r>
+        <w:rPr>
+          <w:rFonts w:cs="Arial"/>
+          <w:color w:val="00B050"/>
+        </w:rPr>
+        <w:t>würd</w:t>
+      </w:r>
+      <w:proofErr w:type="gramEnd"/>
+      <w:r>
+        <w:rPr>
+          <w:rFonts w:cs="Arial"/>
+          <w:color w:val="00B050"/>
+        </w:rPr>
+        <w:t xml:space="preserve"> ich nochmal das </w:t>
+      </w:r>
+      <w:proofErr w:type="spellStart"/>
+      <w:r>
+        <w:rPr>
+          <w:rFonts w:cs="Arial"/>
+          <w:color w:val="00B050"/>
+        </w:rPr>
+        <w:t>Machine</w:t>
+      </w:r>
+      <w:proofErr w:type="spellEnd"/>
+      <w:r>
+        <w:rPr>
+          <w:rFonts w:cs="Arial"/>
+          <w:color w:val="00B050"/>
+        </w:rPr>
+        <w:t xml:space="preserve"> Learning genauer aufgreifen, </w:t>
+      </w:r>
+      <w:proofErr w:type="spellStart"/>
+      <w:r>
+        <w:rPr>
+          <w:rFonts w:cs="Arial"/>
+          <w:color w:val="00B050"/>
+        </w:rPr>
+        <w:t>Unsupervised</w:t>
+      </w:r>
+      <w:proofErr w:type="spellEnd"/>
+      <w:r>
+        <w:rPr>
+          <w:rFonts w:cs="Arial"/>
+          <w:color w:val="00B050"/>
+        </w:rPr>
+        <w:t>/</w:t>
+      </w:r>
+      <w:proofErr w:type="spellStart"/>
+      <w:r>
+        <w:rPr>
+          <w:rFonts w:cs="Arial"/>
+          <w:color w:val="00B050"/>
+        </w:rPr>
+        <w:t>Supervised</w:t>
+      </w:r>
+      <w:proofErr w:type="spellEnd"/>
+      <w:r>
+        <w:rPr>
+          <w:rFonts w:cs="Arial"/>
+          <w:color w:val="00B050"/>
+        </w:rPr>
+        <w:t xml:space="preserve"> Learning, was wir davon wahrscheinlich machen werden, Clustering als Grundkonzept, und evtl. auch die Programmiersprache kurz anschneiden, das ist aber optional. Muss man gucken wie es reinpasst. Theoretisch kann man auch mit CRISP-DM und Vorgehensmodellen bei Data Mining anfangen, aber das kommt drauf an, wie viele Seiten wir dann schon haben. Sonst kommt das erst in der Arbeit selbst. </w:t>
       </w:r>
     </w:p>
     <w:p>
@@ -4119,7 +4286,49 @@
         <w:rPr>
           <w:rFonts w:cs="Arial"/>
         </w:rPr>
-        <w:t xml:space="preserve">Da das Tool zur automatischen Analyse von Textdokumenten genutzt werden soll, werden die beiden Techniken Supervised und Unsupervised Learning aus dem Bereich Machine Learning gegenübergestellt und anschließend eine von beiden ausgewählt. </w:t>
+        <w:t xml:space="preserve">Da das Tool zur automatischen Analyse von Textdokumenten genutzt werden soll, werden die beiden Techniken </w:t>
+      </w:r>
+      <w:proofErr w:type="spellStart"/>
+      <w:r>
+        <w:rPr>
+          <w:rFonts w:cs="Arial"/>
+        </w:rPr>
+        <w:t>Supervised</w:t>
+      </w:r>
+      <w:proofErr w:type="spellEnd"/>
+      <w:r>
+        <w:rPr>
+          <w:rFonts w:cs="Arial"/>
+        </w:rPr>
+        <w:t xml:space="preserve"> und </w:t>
+      </w:r>
+      <w:proofErr w:type="spellStart"/>
+      <w:r>
+        <w:rPr>
+          <w:rFonts w:cs="Arial"/>
+        </w:rPr>
+        <w:t>Unsupervised</w:t>
+      </w:r>
+      <w:proofErr w:type="spellEnd"/>
+      <w:r>
+        <w:rPr>
+          <w:rFonts w:cs="Arial"/>
+        </w:rPr>
+        <w:t xml:space="preserve"> Learning aus dem Bereich </w:t>
+      </w:r>
+      <w:proofErr w:type="spellStart"/>
+      <w:r>
+        <w:rPr>
+          <w:rFonts w:cs="Arial"/>
+        </w:rPr>
+        <w:t>Machine</w:t>
+      </w:r>
+      <w:proofErr w:type="spellEnd"/>
+      <w:r>
+        <w:rPr>
+          <w:rFonts w:cs="Arial"/>
+        </w:rPr>
+        <w:t xml:space="preserve"> Learning gegenübergestellt und anschließend eine von beiden ausgewählt. </w:t>
       </w:r>
     </w:p>
     <w:p>
@@ -4133,7 +4342,21 @@
         <w:rPr>
           <w:rFonts w:cs="Arial"/>
         </w:rPr>
-        <w:t xml:space="preserve">Unter Machine Learning versteht man einen Bereich der künstlichen Intelligenz, mithilfe dessen IT-Systeme eigenständig Muster erkennen und Lösungen erarbeiten können. Dazu werden Algorithmen auf vorhandene Daten angewendet. </w:t>
+        <w:t xml:space="preserve">Unter </w:t>
+      </w:r>
+      <w:proofErr w:type="spellStart"/>
+      <w:r>
+        <w:rPr>
+          <w:rFonts w:cs="Arial"/>
+        </w:rPr>
+        <w:t>Machine</w:t>
+      </w:r>
+      <w:proofErr w:type="spellEnd"/>
+      <w:r>
+        <w:rPr>
+          <w:rFonts w:cs="Arial"/>
+        </w:rPr>
+        <w:t xml:space="preserve"> Learning versteht man einen Bereich der künstlichen Intelligenz, mithilfe dessen IT-Systeme eigenständig Muster erkennen und Lösungen erarbeiten können. Dazu werden Algorithmen auf vorhandene Daten angewendet. </w:t>
       </w:r>
     </w:p>
     <w:p>
@@ -4147,7 +4370,63 @@
         <w:rPr>
           <w:rFonts w:cs="Arial"/>
         </w:rPr>
-        <w:t>Ein Lernverfahren des Machine Learnings ist das Supervised Learning bzw. überwachte Lernen. Damit ist ein Algorithmus gemeint, bei dem vorab Daten manuell gekennzeichnet werden, um diese auf geeignete Modelle zu trainieren. Dahingegen findet und bildet der Algorithmus beim Unsupervised Learning bzw. unüberwachten Lernen selbstständig passende Modellgruppen.</w:t>
+        <w:t xml:space="preserve">Ein Lernverfahren des </w:t>
+      </w:r>
+      <w:proofErr w:type="spellStart"/>
+      <w:r>
+        <w:rPr>
+          <w:rFonts w:cs="Arial"/>
+        </w:rPr>
+        <w:t>Machine</w:t>
+      </w:r>
+      <w:proofErr w:type="spellEnd"/>
+      <w:r>
+        <w:rPr>
+          <w:rFonts w:cs="Arial"/>
+        </w:rPr>
+        <w:t xml:space="preserve"> </w:t>
+      </w:r>
+      <w:proofErr w:type="spellStart"/>
+      <w:r>
+        <w:rPr>
+          <w:rFonts w:cs="Arial"/>
+        </w:rPr>
+        <w:t>Learnings</w:t>
+      </w:r>
+      <w:proofErr w:type="spellEnd"/>
+      <w:r>
+        <w:rPr>
+          <w:rFonts w:cs="Arial"/>
+        </w:rPr>
+        <w:t xml:space="preserve"> ist das </w:t>
+      </w:r>
+      <w:proofErr w:type="spellStart"/>
+      <w:r>
+        <w:rPr>
+          <w:rFonts w:cs="Arial"/>
+        </w:rPr>
+        <w:t>Supervised</w:t>
+      </w:r>
+      <w:proofErr w:type="spellEnd"/>
+      <w:r>
+        <w:rPr>
+          <w:rFonts w:cs="Arial"/>
+        </w:rPr>
+        <w:t xml:space="preserve"> Learning bzw. überwachte Lernen. Damit ist ein Algorithmus gemeint, bei dem vorab Daten manuell gekennzeichnet werden, um diese auf geeignete Modelle zu trainieren. Dahingegen findet und bildet der Algorithmus beim </w:t>
+      </w:r>
+      <w:proofErr w:type="spellStart"/>
+      <w:r>
+        <w:rPr>
+          <w:rFonts w:cs="Arial"/>
+        </w:rPr>
+        <w:t>Unsupervised</w:t>
+      </w:r>
+      <w:proofErr w:type="spellEnd"/>
+      <w:r>
+        <w:rPr>
+          <w:rFonts w:cs="Arial"/>
+        </w:rPr>
+        <w:t xml:space="preserve"> Learning bzw. unüberwachten Lernen selbstständig passende Modellgruppen.</w:t>
       </w:r>
       <w:r>
         <w:rPr>
@@ -4167,6 +4446,7 @@
             <w:docPart w:val="DefaultPlaceholder_-1854013440"/>
           </w:placeholder>
         </w:sdtPr>
+        <w:sdtEndPr/>
         <w:sdtContent>
           <w:r>
             <w:rPr>
@@ -4178,7 +4458,7 @@
             <w:rPr>
               <w:rFonts w:cs="Arial"/>
             </w:rPr>
-            <w:instrText>ADDIN CitaviPlaceholder{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}</w:instrText>
+            <w:instrText>ADDIN CitaviPlaceholder{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}</w:instrText>
           </w:r>
           <w:r>
             <w:rPr>
@@ -4186,12 +4466,12 @@
             </w:rPr>
             <w:fldChar w:fldCharType="separate"/>
           </w:r>
-          <w:hyperlink r:id="rId26" w:tooltip="S. Luber und N. Litzel, Was ist Machine Learning? [Online] Verfügbar unter: https://www.bigdata-insider.de/was-ist-machine-learning-a-592092/. Zugriff…" w:history="1">
+          <w:hyperlink r:id="rId31" w:tooltip="S. Luber und N. Litzel, Was ist Machine Learning? [Online] Verfügbar unter: https://www.bigdata-insider.de/was-ist-machine-learning-a-592092/. Zugriff…" w:history="1">
             <w:r>
               <w:rPr>
                 <w:rFonts w:cs="Arial"/>
               </w:rPr>
-              <w:t>[8]</w:t>
+              <w:t>[13]</w:t>
             </w:r>
           </w:hyperlink>
           <w:r>
@@ -4202,8 +4482,6 @@
           </w:r>
         </w:sdtContent>
       </w:sdt>
-      <w:bookmarkStart w:id="13" w:name="_GoBack"/>
-      <w:bookmarkEnd w:id="13"/>
     </w:p>
     <w:p>
       <w:pPr>
@@ -4274,6 +4552,12 @@
         <w:tab/>
         <w:t>Schritte erklären</w:t>
       </w:r>
+      <w:r>
+        <w:rPr>
+          <w:rFonts w:cs="Arial"/>
+        </w:rPr>
+        <w:t>, Spast</w:t>
+      </w:r>
     </w:p>
     <w:p>
       <w:pPr>
@@ -4314,7 +4598,20 @@
           <w:rFonts w:cs="Arial"/>
         </w:rPr>
         <w:tab/>
-        <w:t>Nicht geplant, wegen Zeitmangel</w:t>
+      </w:r>
+      <w:proofErr w:type="spellStart"/>
+      <w:r>
+        <w:rPr>
+          <w:rFonts w:cs="Arial"/>
+        </w:rPr>
+        <w:t>Nicht</w:t>
+      </w:r>
+      <w:proofErr w:type="spellEnd"/>
+      <w:r>
+        <w:rPr>
+          <w:rFonts w:cs="Arial"/>
+        </w:rPr>
+        <w:t xml:space="preserve"> geplant, wegen Zeitmangel</w:t>
       </w:r>
     </w:p>
     <w:p>
@@ -4357,12 +4654,12 @@
       <w:pPr>
         <w:pStyle w:val="berschrift1"/>
       </w:pPr>
-      <w:bookmarkStart w:id="14" w:name="_Toc11521295"/>
+      <w:bookmarkStart w:id="15" w:name="_Toc11521295"/>
       <w:r>
         <w:lastRenderedPageBreak/>
         <w:t>Zeitplan</w:t>
       </w:r>
-      <w:bookmarkEnd w:id="14"/>
+      <w:bookmarkEnd w:id="15"/>
     </w:p>
     <w:p>
       <w:r>
@@ -4376,20 +4673,282 @@
     </w:p>
     <w:p>
       <w:pPr>
-        <w:pStyle w:val="berschrift1"/>
-        <w:numPr>
-          <w:ilvl w:val="0"/>
-          <w:numId w:val="0"/>
-        </w:numPr>
-        <w:ind w:left="851"/>
-        <w:sectPr>
-          <w:pgSz w:w="11907" w:h="16840" w:code="9"/>
-          <w:pgMar w:top="1418" w:right="1985" w:bottom="1418" w:left="1985" w:header="720" w:footer="720" w:gutter="0"/>
-          <w:pgNumType w:start="1"/>
-          <w:cols w:space="720"/>
-          <w:docGrid w:linePitch="360"/>
-        </w:sectPr>
-      </w:pPr>
+        <w:spacing w:before="0" w:after="0" w:line="240" w:lineRule="auto"/>
+        <w:jc w:val="left"/>
+        <w:rPr>
+          <w:b/>
+          <w:kern w:val="28"/>
+          <w:sz w:val="28"/>
+        </w:rPr>
+      </w:pPr>
+      <w:r>
+        <w:br w:type="page"/>
+      </w:r>
+    </w:p>
+    <w:p>
+      <w:pPr>
+        <w:spacing w:before="0" w:after="0"/>
+        <w:rPr>
+          <w:rFonts w:cs="Arial"/>
+        </w:rPr>
+      </w:pPr>
+      <w:r>
+        <w:rPr>
+          <w:rFonts w:cs="Arial"/>
+        </w:rPr>
+        <w:lastRenderedPageBreak/>
+        <w:t>Aber das ist schonmal die grobe Struktur. Motivation kann man dann z.B. umbenennen in ungefähr: „Warum überhaupt Innovationsmanagement/</w:t>
+      </w:r>
+      <w:proofErr w:type="spellStart"/>
+      <w:r>
+        <w:rPr>
+          <w:rFonts w:cs="Arial"/>
+        </w:rPr>
+        <w:t>Umfeldscanning</w:t>
+      </w:r>
+      <w:proofErr w:type="spellEnd"/>
+      <w:r>
+        <w:rPr>
+          <w:rFonts w:cs="Arial"/>
+        </w:rPr>
+        <w:t xml:space="preserve">?“, Problemstellung dann in sowas wie „Bisheriges Innovationsmanagement beim OOWV“, Ziele der Arbeit und Vorgehensweise muss man dann mal schauen. Zeitplan kann wahrscheinlich ungefähr so bleiben. </w:t>
+      </w:r>
+    </w:p>
+    <w:p>
+      <w:pPr>
+        <w:spacing w:before="0" w:after="0"/>
+        <w:rPr>
+          <w:rFonts w:cs="Arial"/>
+        </w:rPr>
+      </w:pPr>
+      <w:r>
+        <w:rPr>
+          <w:rFonts w:cs="Arial"/>
+        </w:rPr>
+        <w:t>Insgesamt sollte in der Motivation geschrieben werden, wieso wir überhaupt Innovationsmanagement/</w:t>
+      </w:r>
+      <w:proofErr w:type="spellStart"/>
+      <w:r>
+        <w:rPr>
+          <w:rFonts w:cs="Arial"/>
+        </w:rPr>
+        <w:t>Umfeldscanning</w:t>
+      </w:r>
+      <w:proofErr w:type="spellEnd"/>
+      <w:r>
+        <w:rPr>
+          <w:rFonts w:cs="Arial"/>
+        </w:rPr>
+        <w:t xml:space="preserve"> brauchen, evtl. kurz was das ist, und dann </w:t>
+      </w:r>
+      <w:proofErr w:type="spellStart"/>
+      <w:r>
+        <w:rPr>
+          <w:rFonts w:cs="Arial"/>
+        </w:rPr>
+        <w:t>vllt</w:t>
+      </w:r>
+      <w:proofErr w:type="spellEnd"/>
+      <w:r>
+        <w:rPr>
+          <w:rFonts w:cs="Arial"/>
+        </w:rPr>
+        <w:t xml:space="preserve"> sowas sagen wie „Beim Innovationsmanagement ist Trendanalyse wichtig -&gt; Dokumente analysieren -&gt; Text Mining“. Trendanalyse und Text Mining dann n bisschen erklären und Überleitung schaffen „</w:t>
+      </w:r>
+      <w:proofErr w:type="spellStart"/>
+      <w:r>
+        <w:rPr>
+          <w:rFonts w:cs="Arial"/>
+        </w:rPr>
+        <w:t>Machine</w:t>
+      </w:r>
+      <w:proofErr w:type="spellEnd"/>
+      <w:r>
+        <w:rPr>
+          <w:rFonts w:cs="Arial"/>
+        </w:rPr>
+        <w:t xml:space="preserve"> Learning ist dabei hilfreich“. Auf </w:t>
+      </w:r>
+      <w:proofErr w:type="spellStart"/>
+      <w:r>
+        <w:rPr>
+          <w:rFonts w:cs="Arial"/>
+        </w:rPr>
+        <w:t>Machine</w:t>
+      </w:r>
+      <w:proofErr w:type="spellEnd"/>
+      <w:r>
+        <w:rPr>
+          <w:rFonts w:cs="Arial"/>
+        </w:rPr>
+        <w:t xml:space="preserve"> Learning selbst gehen wir dann unter „Vorgehensweise“ genauer ein. </w:t>
+      </w:r>
+    </w:p>
+    <w:p>
+      <w:pPr>
+        <w:spacing w:before="0" w:after="0"/>
+        <w:rPr>
+          <w:rFonts w:cs="Arial"/>
+        </w:rPr>
+      </w:pPr>
+      <w:r>
+        <w:rPr>
+          <w:rFonts w:cs="Arial"/>
+        </w:rPr>
+        <w:t xml:space="preserve">Bei der Problemstellung würde ich schreiben, wie die Situation beim OOWV gerade ist (+ warum brauchen die IM überhaupt? Bedeutung davon), dann auf das Projekt </w:t>
+      </w:r>
+      <w:proofErr w:type="spellStart"/>
+      <w:r>
+        <w:rPr>
+          <w:rFonts w:cs="Arial"/>
+        </w:rPr>
+        <w:t>Wisdom</w:t>
+      </w:r>
+      <w:proofErr w:type="spellEnd"/>
+      <w:r>
+        <w:rPr>
+          <w:rFonts w:cs="Arial"/>
+        </w:rPr>
+        <w:t xml:space="preserve"> an sich eingehen, und dann auf die Ergebnisse des Vorgesprächs </w:t>
+      </w:r>
+      <w:r>
+        <w:rPr>
+          <w:rFonts w:cs="Arial"/>
+          <w:color w:val="FF0000"/>
+        </w:rPr>
+        <w:t xml:space="preserve">(ob da auch die Wünsche reinkommen, die noch nicht umgesetzt werden sollen, müssen wir unbedingt Roman fragen). </w:t>
+      </w:r>
+    </w:p>
+    <w:p>
+      <w:pPr>
+        <w:spacing w:before="0" w:after="0"/>
+        <w:rPr>
+          <w:rFonts w:cs="Arial"/>
+        </w:rPr>
+      </w:pPr>
+      <w:r>
+        <w:rPr>
+          <w:rFonts w:cs="Arial"/>
+        </w:rPr>
+        <w:t xml:space="preserve">Bei den Zielen kommt dann ggfs. rein, was wir genau umsetzen wollen von den Wünschen </w:t>
+      </w:r>
+      <w:r>
+        <w:rPr>
+          <w:rFonts w:cs="Arial"/>
+          <w:color w:val="FF0000"/>
+        </w:rPr>
+        <w:t xml:space="preserve">(wenn die Wünsche vorher genannt wurden, sonst kommt das ganze Vorgespräch direkt zu Ziele), </w:t>
+      </w:r>
+      <w:r>
+        <w:rPr>
+          <w:rFonts w:cs="Arial"/>
+        </w:rPr>
+        <w:t xml:space="preserve">welche Forschungsfragen wir beantworten sollen, und was als „Artefakt“, also als Endprodukt später rauskommen soll. Den Teil müssen wir ganz klar und deutlich benennen, damit wir kein Drama wie beim letzten Mal haben. </w:t>
+      </w:r>
+    </w:p>
+    <w:p>
+      <w:pPr>
+        <w:spacing w:before="0" w:after="0"/>
+        <w:rPr>
+          <w:rFonts w:cs="Arial"/>
+        </w:rPr>
+      </w:pPr>
+      <w:r>
+        <w:rPr>
+          <w:rFonts w:cs="Arial"/>
+        </w:rPr>
+        <w:t xml:space="preserve">Unter Vorgehensweise </w:t>
+      </w:r>
+      <w:proofErr w:type="gramStart"/>
+      <w:r>
+        <w:rPr>
+          <w:rFonts w:cs="Arial"/>
+        </w:rPr>
+        <w:t>würd</w:t>
+      </w:r>
+      <w:proofErr w:type="gramEnd"/>
+      <w:r>
+        <w:rPr>
+          <w:rFonts w:cs="Arial"/>
+        </w:rPr>
+        <w:t xml:space="preserve"> ich nochmal das </w:t>
+      </w:r>
+      <w:proofErr w:type="spellStart"/>
+      <w:r>
+        <w:rPr>
+          <w:rFonts w:cs="Arial"/>
+        </w:rPr>
+        <w:t>Machine</w:t>
+      </w:r>
+      <w:proofErr w:type="spellEnd"/>
+      <w:r>
+        <w:rPr>
+          <w:rFonts w:cs="Arial"/>
+        </w:rPr>
+        <w:t xml:space="preserve"> Learning genauer aufgreifen, </w:t>
+      </w:r>
+      <w:proofErr w:type="spellStart"/>
+      <w:r>
+        <w:rPr>
+          <w:rFonts w:cs="Arial"/>
+        </w:rPr>
+        <w:t>Unsupervised</w:t>
+      </w:r>
+      <w:proofErr w:type="spellEnd"/>
+      <w:r>
+        <w:rPr>
+          <w:rFonts w:cs="Arial"/>
+        </w:rPr>
+        <w:t>/</w:t>
+      </w:r>
+      <w:proofErr w:type="spellStart"/>
+      <w:r>
+        <w:rPr>
+          <w:rFonts w:cs="Arial"/>
+        </w:rPr>
+        <w:t>Supervised</w:t>
+      </w:r>
+      <w:proofErr w:type="spellEnd"/>
+      <w:r>
+        <w:rPr>
+          <w:rFonts w:cs="Arial"/>
+        </w:rPr>
+        <w:t xml:space="preserve"> Learning, was wir davon wahrscheinlich machen werden, Clustering als Grundkonzept, und evtl. auch die Programmiersprache kurz anschneiden, das ist aber optional. Muss man gucken wie es reinpasst. Theoretisch kann man auch mit CRISP-DM und Vorgehensmodellen bei Data Mining anfangen, aber das kommt drauf an, wie viele Seiten wir dann schon haben. Sonst kommt das erst in der Arbeit selbst. </w:t>
+      </w:r>
+    </w:p>
+    <w:p>
+      <w:pPr>
+        <w:spacing w:before="0" w:after="0"/>
+        <w:rPr>
+          <w:rFonts w:cs="Arial"/>
+        </w:rPr>
+      </w:pPr>
+      <w:r>
+        <w:rPr>
+          <w:rFonts w:cs="Arial"/>
+        </w:rPr>
+        <w:t>Zeitplan ist selbsterklärend, da müssen wir uns absprechen (auch mit Roman) und n Gantt Chart erstellen.</w:t>
+      </w:r>
+      <w:r>
+        <w:rPr>
+          <w:rFonts w:cs="Arial"/>
+        </w:rPr>
+        <w:t xml:space="preserve"> </w:t>
+      </w:r>
+    </w:p>
+    <w:p>
+      <w:pPr>
+        <w:spacing w:before="0" w:after="0" w:line="240" w:lineRule="auto"/>
+        <w:jc w:val="left"/>
+        <w:rPr>
+          <w:b/>
+          <w:kern w:val="28"/>
+          <w:sz w:val="28"/>
+        </w:rPr>
+      </w:pPr>
+      <w:r>
+        <w:br w:type="page"/>
+      </w:r>
     </w:p>
     <w:p>
       <w:pPr>
@@ -4402,8 +4961,8 @@
           <w:sz w:val="28"/>
         </w:rPr>
       </w:pPr>
-      <w:bookmarkStart w:id="15" w:name="_Toc492680361"/>
-      <w:bookmarkStart w:id="16" w:name="_Toc11521296"/>
+      <w:bookmarkStart w:id="16" w:name="_Toc492680361"/>
+      <w:bookmarkStart w:id="17" w:name="_Toc11521296"/>
       <w:r>
         <w:rPr>
           <w:sz w:val="28"/>
@@ -4411,8 +4970,8 @@
         <w:lastRenderedPageBreak/>
         <w:t>Anhang</w:t>
       </w:r>
-      <w:bookmarkEnd w:id="15"/>
       <w:bookmarkEnd w:id="16"/>
+      <w:bookmarkEnd w:id="17"/>
     </w:p>
     <w:p>
       <w:pPr>
@@ -4432,16 +4991,16 @@
         <w:pStyle w:val="AnhangUnterebene"/>
         <w:outlineLvl w:val="1"/>
       </w:pPr>
-      <w:bookmarkStart w:id="17" w:name="_Toc11521297"/>
-      <w:bookmarkStart w:id="18" w:name="_Toc492680362"/>
+      <w:bookmarkStart w:id="18" w:name="_Toc11521297"/>
+      <w:bookmarkStart w:id="19" w:name="_Toc492680362"/>
       <w:r>
         <w:t>Transkript</w:t>
       </w:r>
-      <w:bookmarkEnd w:id="17"/>
+      <w:bookmarkEnd w:id="18"/>
       <w:r>
         <w:t xml:space="preserve"> </w:t>
       </w:r>
-      <w:bookmarkEnd w:id="18"/>
+      <w:bookmarkEnd w:id="19"/>
     </w:p>
     <w:p>
       <w:pPr>
@@ -4483,7 +5042,7 @@
           <w:sz w:val="28"/>
         </w:rPr>
       </w:pPr>
-      <w:bookmarkStart w:id="19" w:name="_Toc11521298"/>
+      <w:bookmarkStart w:id="20" w:name="_Toc11521298"/>
       <w:r>
         <w:rPr>
           <w:rFonts w:cs="Arial"/>
@@ -4492,7 +5051,7 @@
         <w:lastRenderedPageBreak/>
         <w:t>Literaturverzeichnis</w:t>
       </w:r>
-      <w:bookmarkEnd w:id="19"/>
+      <w:bookmarkEnd w:id="20"/>
     </w:p>
     <w:sdt>
       <w:sdtPr>
@@ -4523,11 +5082,11 @@
           <w:r>
             <w:tab/>
           </w:r>
-          <w:bookmarkStart w:id="20" w:name="_CTVL0012a24543d514c476c905eac812f25f84e"/>
+          <w:bookmarkStart w:id="21" w:name="_CTVL0012a24543d514c476c905eac812f25f84e"/>
           <w:r>
             <w:t xml:space="preserve">J. Hauschildt, </w:t>
           </w:r>
-          <w:bookmarkEnd w:id="20"/>
+          <w:bookmarkEnd w:id="21"/>
           <w:r>
             <w:rPr>
               <w:i/>
@@ -4548,11 +5107,27 @@
           <w:r>
             <w:tab/>
           </w:r>
-          <w:bookmarkStart w:id="21" w:name="_CTVL00154d96b13f8c84e4fb18d0b7f7cbf243b"/>
-          <w:r>
-            <w:t xml:space="preserve">M. Kaschny, M. Nolden und S. Schreuder, </w:t>
-          </w:r>
-          <w:bookmarkEnd w:id="21"/>
+          <w:bookmarkStart w:id="22" w:name="_CTVL00154d96b13f8c84e4fb18d0b7f7cbf243b"/>
+          <w:r>
+            <w:t xml:space="preserve">M. </w:t>
+          </w:r>
+          <w:proofErr w:type="spellStart"/>
+          <w:r>
+            <w:t>Kaschny</w:t>
+          </w:r>
+          <w:proofErr w:type="spellEnd"/>
+          <w:r>
+            <w:t xml:space="preserve">, M. Nolden und S. </w:t>
+          </w:r>
+          <w:proofErr w:type="spellStart"/>
+          <w:r>
+            <w:t>Schreuder</w:t>
+          </w:r>
+          <w:proofErr w:type="spellEnd"/>
+          <w:r>
+            <w:t xml:space="preserve">, </w:t>
+          </w:r>
+          <w:bookmarkEnd w:id="22"/>
           <w:r>
             <w:rPr>
               <w:i/>
@@ -4573,16 +5148,38 @@
           <w:r>
             <w:tab/>
           </w:r>
-          <w:bookmarkStart w:id="22" w:name="_CTVL00186925bb8b1834d2ab41afe00b4688fa5"/>
-          <w:r>
-            <w:t xml:space="preserve">C. Schawel und F. Billing, </w:t>
-          </w:r>
-          <w:bookmarkEnd w:id="22"/>
+          <w:bookmarkStart w:id="23" w:name="_CTVL00186925bb8b1834d2ab41afe00b4688fa5"/>
+          <w:r>
+            <w:t xml:space="preserve">C. </w:t>
+          </w:r>
+          <w:proofErr w:type="spellStart"/>
+          <w:r>
+            <w:t>Schawel</w:t>
+          </w:r>
+          <w:proofErr w:type="spellEnd"/>
+          <w:r>
+            <w:t xml:space="preserve"> und F. Billing, </w:t>
+          </w:r>
+          <w:bookmarkEnd w:id="23"/>
           <w:r>
             <w:rPr>
               <w:i/>
             </w:rPr>
-            <w:t xml:space="preserve">Top 100 Management Tools: Das wichtigste Buch eines Managers ; von ABC-Analyse bis Zielvereinbarung, </w:t>
+            <w:t xml:space="preserve">Top 100 Management Tools: Das wichtigste Buch eines </w:t>
+          </w:r>
+          <w:proofErr w:type="gramStart"/>
+          <w:r>
+            <w:rPr>
+              <w:i/>
+            </w:rPr>
+            <w:t>Managers ;</w:t>
+          </w:r>
+          <w:proofErr w:type="gramEnd"/>
+          <w:r>
+            <w:rPr>
+              <w:i/>
+            </w:rPr>
+            <w:t xml:space="preserve"> von ABC-Analyse bis Zielvereinbarung, </w:t>
           </w:r>
           <w:r>
             <w:t>4. Aufl. Wiesbaden: Springer Gabler, 2012.</w:t>
@@ -4598,19 +5195,49 @@
           <w:r>
             <w:tab/>
           </w:r>
-          <w:bookmarkStart w:id="23" w:name="_CTVL0012e2f157ee0b3482cbf3cf7cb15e441a4"/>
-          <w:r>
-            <w:t xml:space="preserve">C. Durst und M. Durst, „Integriertes Innovationsmanagement – Vom Umfeldscanning zur Roadmap“ in </w:t>
-          </w:r>
-          <w:bookmarkEnd w:id="23"/>
+          <w:bookmarkStart w:id="24" w:name="_CTVL0012e2f157ee0b3482cbf3cf7cb15e441a4"/>
+          <w:r>
+            <w:t xml:space="preserve">C. Durst und M. Durst, „Integriertes Innovationsmanagement – Vom </w:t>
+          </w:r>
+          <w:proofErr w:type="spellStart"/>
+          <w:r>
+            <w:t>Umfeldscanning</w:t>
+          </w:r>
+          <w:proofErr w:type="spellEnd"/>
+          <w:r>
+            <w:t xml:space="preserve"> zur Roadmap“ in </w:t>
+          </w:r>
+          <w:bookmarkEnd w:id="24"/>
           <w:r>
             <w:rPr>
               <w:i/>
             </w:rPr>
-            <w:t>FOM-Edition, FOM Hochschule für Oekonomie &amp; Management, Die frühe Phase des Innovationsprozesses: Neue, praxiserprobte Methoden und Ansätze</w:t>
-          </w:r>
-          <w:r>
-            <w:t>, T. Abele, Hg., Wiesbaden: Springer Gabler, 2016, S. 217–233.</w:t>
+            <w:t xml:space="preserve">FOM-Edition, FOM Hochschule für </w:t>
+          </w:r>
+          <w:proofErr w:type="spellStart"/>
+          <w:r>
+            <w:rPr>
+              <w:i/>
+            </w:rPr>
+            <w:t>Oekonomie</w:t>
+          </w:r>
+          <w:proofErr w:type="spellEnd"/>
+          <w:r>
+            <w:rPr>
+              <w:i/>
+            </w:rPr>
+            <w:t xml:space="preserve"> &amp; Management, Die frühe Phase des Innovationsprozesses: Neue, praxiserprobte Methoden und Ansätze</w:t>
+          </w:r>
+          <w:r>
+            <w:t xml:space="preserve">, T. Abele, </w:t>
+          </w:r>
+          <w:proofErr w:type="spellStart"/>
+          <w:r>
+            <w:t>Hg</w:t>
+          </w:r>
+          <w:proofErr w:type="spellEnd"/>
+          <w:r>
+            <w:t>., Wiesbaden: Springer Gabler, 2016, S. 217–233.</w:t>
           </w:r>
         </w:p>
         <w:p>
@@ -4623,11 +5250,35 @@
           <w:r>
             <w:tab/>
           </w:r>
-          <w:bookmarkStart w:id="24" w:name="_CTVL0019af396bef2c54b5586b2471e7b40660c"/>
-          <w:r>
-            <w:t xml:space="preserve">L. Kölbl, C. Mühlroth, F. Wiser, M. Grottke und C. Durst, „Big Data im Innovationsmanagement: Wie Machine Learning die Suche nach Trends und Technologien revolutioniert“, </w:t>
-          </w:r>
-          <w:bookmarkEnd w:id="24"/>
+          <w:bookmarkStart w:id="25" w:name="_CTVL0019af396bef2c54b5586b2471e7b40660c"/>
+          <w:r>
+            <w:t xml:space="preserve">L. Kölbl, C. </w:t>
+          </w:r>
+          <w:proofErr w:type="spellStart"/>
+          <w:r>
+            <w:t>Mühlroth</w:t>
+          </w:r>
+          <w:proofErr w:type="spellEnd"/>
+          <w:r>
+            <w:t xml:space="preserve">, F. </w:t>
+          </w:r>
+          <w:proofErr w:type="spellStart"/>
+          <w:r>
+            <w:t>Wiser</w:t>
+          </w:r>
+          <w:proofErr w:type="spellEnd"/>
+          <w:r>
+            <w:t xml:space="preserve">, M. Grottke und C. Durst, „Big Data im Innovationsmanagement: Wie </w:t>
+          </w:r>
+          <w:proofErr w:type="spellStart"/>
+          <w:r>
+            <w:t>Machine</w:t>
+          </w:r>
+          <w:proofErr w:type="spellEnd"/>
+          <w:r>
+            <w:t xml:space="preserve"> Learning die Suche nach Trends und Technologien revolutioniert“, </w:t>
+          </w:r>
+          <w:bookmarkEnd w:id="25"/>
           <w:r>
             <w:rPr>
               <w:i/>
@@ -4643,34 +5294,144 @@
             <w:pStyle w:val="CitaviBibliographyEntry"/>
           </w:pPr>
           <w:r>
-            <w:rPr>
-              <w:lang w:val="en-US"/>
-            </w:rPr>
             <w:t>[6]</w:t>
           </w:r>
           <w:r>
-            <w:rPr>
-              <w:lang w:val="en-US"/>
-            </w:rPr>
             <w:tab/>
           </w:r>
-          <w:bookmarkStart w:id="25" w:name="_CTVL0019b912a9487e84a9493d61ae1ef626af6"/>
-          <w:r>
-            <w:rPr>
-              <w:lang w:val="en-US"/>
-            </w:rPr>
+          <w:bookmarkStart w:id="26" w:name="_CTVL0019b912a9487e84a9493d61ae1ef626af6"/>
+          <w:r>
             <w:t xml:space="preserve">Arthur D. Little, </w:t>
           </w:r>
-          <w:bookmarkEnd w:id="25"/>
+          <w:bookmarkEnd w:id="26"/>
           <w:r>
             <w:rPr>
               <w:i/>
-              <w:lang w:val="en-US"/>
             </w:rPr>
-            <w:t xml:space="preserve">Innovation Excellence 2005: How companies use innovation to improve profitability and growth. </w:t>
-          </w:r>
-          <w:r>
-            <w:t>[Online] Verfügbar unter: https://www.adlittle.com/sites/default/files/viewpoints/ADL_Global_Innovation_Excellence_Survey_2005.pdf. Zugriff am: 29. Juni 2019.</w:t>
+            <w:t xml:space="preserve">Innovation Excellence 2005: </w:t>
+          </w:r>
+          <w:proofErr w:type="spellStart"/>
+          <w:r>
+            <w:rPr>
+              <w:i/>
+            </w:rPr>
+            <w:t>How</w:t>
+          </w:r>
+          <w:proofErr w:type="spellEnd"/>
+          <w:r>
+            <w:rPr>
+              <w:i/>
+            </w:rPr>
+            <w:t xml:space="preserve"> </w:t>
+          </w:r>
+          <w:proofErr w:type="spellStart"/>
+          <w:r>
+            <w:rPr>
+              <w:i/>
+            </w:rPr>
+            <w:t>companies</w:t>
+          </w:r>
+          <w:proofErr w:type="spellEnd"/>
+          <w:r>
+            <w:rPr>
+              <w:i/>
+            </w:rPr>
+            <w:t xml:space="preserve"> </w:t>
+          </w:r>
+          <w:proofErr w:type="spellStart"/>
+          <w:r>
+            <w:rPr>
+              <w:i/>
+            </w:rPr>
+            <w:t>use</w:t>
+          </w:r>
+          <w:proofErr w:type="spellEnd"/>
+          <w:r>
+            <w:rPr>
+              <w:i/>
+            </w:rPr>
+            <w:t xml:space="preserve"> </w:t>
+          </w:r>
+          <w:proofErr w:type="spellStart"/>
+          <w:r>
+            <w:rPr>
+              <w:i/>
+            </w:rPr>
+            <w:t>innovation</w:t>
+          </w:r>
+          <w:proofErr w:type="spellEnd"/>
+          <w:r>
+            <w:rPr>
+              <w:i/>
+            </w:rPr>
+            <w:t xml:space="preserve"> </w:t>
+          </w:r>
+          <w:proofErr w:type="spellStart"/>
+          <w:r>
+            <w:rPr>
+              <w:i/>
+            </w:rPr>
+            <w:t>to</w:t>
+          </w:r>
+          <w:proofErr w:type="spellEnd"/>
+          <w:r>
+            <w:rPr>
+              <w:i/>
+            </w:rPr>
+            <w:t xml:space="preserve"> </w:t>
+          </w:r>
+          <w:proofErr w:type="spellStart"/>
+          <w:r>
+            <w:rPr>
+              <w:i/>
+            </w:rPr>
+            <w:t>improve</w:t>
+          </w:r>
+          <w:proofErr w:type="spellEnd"/>
+          <w:r>
+            <w:rPr>
+              <w:i/>
+            </w:rPr>
+            <w:t xml:space="preserve"> </w:t>
+          </w:r>
+          <w:proofErr w:type="spellStart"/>
+          <w:r>
+            <w:rPr>
+              <w:i/>
+            </w:rPr>
+            <w:t>profitability</w:t>
+          </w:r>
+          <w:proofErr w:type="spellEnd"/>
+          <w:r>
+            <w:rPr>
+              <w:i/>
+            </w:rPr>
+            <w:t xml:space="preserve"> and </w:t>
+          </w:r>
+          <w:proofErr w:type="spellStart"/>
+          <w:r>
+            <w:rPr>
+              <w:i/>
+            </w:rPr>
+            <w:t>growth</w:t>
+          </w:r>
+          <w:proofErr w:type="spellEnd"/>
+          <w:r>
+            <w:rPr>
+              <w:i/>
+            </w:rPr>
+            <w:t xml:space="preserve">. </w:t>
+          </w:r>
+          <w:r>
+            <w:t xml:space="preserve">[Online] </w:t>
+          </w:r>
+          <w:proofErr w:type="gramStart"/>
+          <w:r>
+            <w:t>Verfügbar</w:t>
+          </w:r>
+          <w:proofErr w:type="gramEnd"/>
+          <w:r>
+            <w:t xml:space="preserve"> unter: https://www.adlittle.com/sites/default/files/viewpoints/ADL_Global_Innovation_Excellence_Survey_2005.pdf. Zugriff am: 29. Juni 2019.</w:t>
           </w:r>
         </w:p>
         <w:p>
@@ -4683,19 +5444,27 @@
           <w:r>
             <w:tab/>
           </w:r>
-          <w:bookmarkStart w:id="26" w:name="_CTVL001d4375d6cf842488abb6565ac397f7594"/>
-          <w:r>
-            <w:t xml:space="preserve">A. C. Müller und S. Guido, </w:t>
-          </w:r>
-          <w:bookmarkEnd w:id="26"/>
+          <w:bookmarkStart w:id="27" w:name="_CTVL001dd64183c38494e60b1dd2e9499923380"/>
+          <w:r>
+            <w:t xml:space="preserve">OOWV, </w:t>
+          </w:r>
+          <w:bookmarkEnd w:id="27"/>
           <w:r>
             <w:rPr>
               <w:i/>
             </w:rPr>
-            <w:t xml:space="preserve">Einführung in Machine Learning mit Python: Praxiswissen Data Science, </w:t>
-          </w:r>
-          <w:r>
-            <w:t>1. Aufl. Heidelberg: O'Reilly, 2017.</w:t>
+            <w:t xml:space="preserve">Geschäftsbericht 2017. </w:t>
+          </w:r>
+          <w:r>
+            <w:t xml:space="preserve">[Online] </w:t>
+          </w:r>
+          <w:proofErr w:type="gramStart"/>
+          <w:r>
+            <w:t>Verfügbar</w:t>
+          </w:r>
+          <w:proofErr w:type="gramEnd"/>
+          <w:r>
+            <w:t xml:space="preserve"> unter: https://www.oowv.de/fileadmin/user_upload/2011/downloads/OOWV_GB_2017_Web_verlinkt_180606.pdf.</w:t>
           </w:r>
         </w:p>
         <w:p>
@@ -4708,19 +5477,229 @@
           <w:r>
             <w:tab/>
           </w:r>
-          <w:bookmarkStart w:id="27" w:name="_CTVL0015154980563fd4fe890bb47fd7bfbd4dc"/>
-          <w:r>
-            <w:t xml:space="preserve">S. Luber und N. Litzel, </w:t>
-          </w:r>
-          <w:bookmarkEnd w:id="27"/>
+          <w:bookmarkStart w:id="28" w:name="_CTVL0011d8da174e6e2429ca92659259c54e28b"/>
+          <w:r>
+            <w:t xml:space="preserve">OOWV, </w:t>
+          </w:r>
+          <w:bookmarkEnd w:id="28"/>
           <w:r>
             <w:rPr>
               <w:i/>
             </w:rPr>
-            <w:t xml:space="preserve">Was ist Machine Learning? </w:t>
-          </w:r>
-          <w:r>
-            <w:t>[Online] Verfügbar unter: https://www.bigdata-insider.de/was-ist-machine-learning-a-592092/. Zugriff am: 28. Juni 2019.</w:t>
+            <w:t xml:space="preserve">Wasser: unser Element. </w:t>
+          </w:r>
+          <w:r>
+            <w:t xml:space="preserve">[Online] </w:t>
+          </w:r>
+          <w:proofErr w:type="gramStart"/>
+          <w:r>
+            <w:t>Verfügbar</w:t>
+          </w:r>
+          <w:proofErr w:type="gramEnd"/>
+          <w:r>
+            <w:t xml:space="preserve"> unter: https://www.oowv.de/fileadmin/user_upload/2011/downloads/OOWV_Broschuere_2016.pdf.</w:t>
+          </w:r>
+        </w:p>
+        <w:p>
+          <w:pPr>
+            <w:pStyle w:val="CitaviBibliographyEntry"/>
+          </w:pPr>
+          <w:r>
+            <w:t>[9]</w:t>
+          </w:r>
+          <w:r>
+            <w:tab/>
+          </w:r>
+          <w:bookmarkStart w:id="29" w:name="_CTVL0010fc270d69d3e4e85ab3a7dd53378f2b2"/>
+          <w:r>
+            <w:t xml:space="preserve">Carl von Ossietzky Universität Oldenburg, </w:t>
+          </w:r>
+          <w:bookmarkEnd w:id="29"/>
+          <w:proofErr w:type="spellStart"/>
+          <w:r>
+            <w:rPr>
+              <w:i/>
+            </w:rPr>
+            <w:t>WISdoM</w:t>
+          </w:r>
+          <w:proofErr w:type="spellEnd"/>
+          <w:r>
+            <w:rPr>
+              <w:i/>
+            </w:rPr>
+            <w:t xml:space="preserve"> - </w:t>
+          </w:r>
+          <w:proofErr w:type="spellStart"/>
+          <w:r>
+            <w:rPr>
+              <w:i/>
+            </w:rPr>
+            <w:t>Water</w:t>
+          </w:r>
+          <w:proofErr w:type="spellEnd"/>
+          <w:r>
+            <w:rPr>
+              <w:i/>
+            </w:rPr>
+            <w:t xml:space="preserve"> Innovation Solution Management. </w:t>
+          </w:r>
+          <w:r>
+            <w:t xml:space="preserve">[Online] </w:t>
+          </w:r>
+          <w:proofErr w:type="gramStart"/>
+          <w:r>
+            <w:t>Verfügbar</w:t>
+          </w:r>
+          <w:proofErr w:type="gramEnd"/>
+          <w:r>
+            <w:t xml:space="preserve"> unter: https://uol.de/vlba/projekte/wisdom/. Zugriff am: 30. Juni 2019.</w:t>
+          </w:r>
+        </w:p>
+        <w:p>
+          <w:pPr>
+            <w:pStyle w:val="CitaviBibliographyEntry"/>
+          </w:pPr>
+          <w:r>
+            <w:t>[10]</w:t>
+          </w:r>
+          <w:r>
+            <w:tab/>
+          </w:r>
+          <w:bookmarkStart w:id="30" w:name="_CTVL001f08b8034e83c45faa11d0e6e0843f653"/>
+          <w:r>
+            <w:t xml:space="preserve">OOWV, </w:t>
+          </w:r>
+          <w:bookmarkEnd w:id="30"/>
+          <w:r>
+            <w:rPr>
+              <w:i/>
+            </w:rPr>
+            <w:t xml:space="preserve">Satzung des Oldenburgisch-Ostfriesischen Wasserverbandes vom 23.08.2010, in der Fassung der 5. Änderung vom 01.01.2019. </w:t>
+          </w:r>
+          <w:r>
+            <w:t xml:space="preserve">[Online] </w:t>
+          </w:r>
+          <w:proofErr w:type="gramStart"/>
+          <w:r>
+            <w:t>Verfügbar</w:t>
+          </w:r>
+          <w:proofErr w:type="gramEnd"/>
+          <w:r>
+            <w:t xml:space="preserve"> unter: https://www.oowv.de/fileadmin/user_upload/2011/downloads/2018-03-</w:t>
+          </w:r>
+          <w:r>
+            <w:lastRenderedPageBreak/>
+            <w:t>01_Satzung_mit_5._%C3%84nderung_-_Lesefassung-1.pdf. Zugriff am: 30. Juni 2019.</w:t>
+          </w:r>
+        </w:p>
+        <w:p>
+          <w:pPr>
+            <w:pStyle w:val="CitaviBibliographyEntry"/>
+          </w:pPr>
+          <w:r>
+            <w:t>[11]</w:t>
+          </w:r>
+          <w:r>
+            <w:tab/>
+          </w:r>
+          <w:bookmarkStart w:id="31" w:name="_CTVL001f269c60728c040b5b4b511fb54a346ab"/>
+          <w:r>
+            <w:rPr>
+              <w:i/>
+            </w:rPr>
+            <w:t>Gesetz über Wasser- und Bodenverbände (Wasserverbandsgesetz -WVG): WVG</w:t>
+          </w:r>
+          <w:bookmarkEnd w:id="31"/>
+          <w:r>
+            <w:t>, 1991.</w:t>
+          </w:r>
+        </w:p>
+        <w:p>
+          <w:pPr>
+            <w:pStyle w:val="CitaviBibliographyEntry"/>
+          </w:pPr>
+          <w:r>
+            <w:t>[12]</w:t>
+          </w:r>
+          <w:r>
+            <w:tab/>
+          </w:r>
+          <w:bookmarkStart w:id="32" w:name="_CTVL0011d94d9ec83cd4a7587ecc5bf39154b5e"/>
+          <w:r>
+            <w:t xml:space="preserve">Umweltbundesamt, </w:t>
+          </w:r>
+          <w:bookmarkEnd w:id="32"/>
+          <w:r>
+            <w:rPr>
+              <w:i/>
+            </w:rPr>
+            <w:t xml:space="preserve">Fracking. </w:t>
+          </w:r>
+          <w:r>
+            <w:t xml:space="preserve">[Online] </w:t>
+          </w:r>
+          <w:proofErr w:type="gramStart"/>
+          <w:r>
+            <w:t>Verfügbar</w:t>
+          </w:r>
+          <w:proofErr w:type="gramEnd"/>
+          <w:r>
+            <w:t xml:space="preserve"> unter: https://www.umweltbundesamt.de/themen/wasser/gewaesser/grundwasser/nutzung-belastungen/fracking. Zugriff am: 30. Juni 2019.</w:t>
+          </w:r>
+        </w:p>
+        <w:p>
+          <w:pPr>
+            <w:pStyle w:val="CitaviBibliographyEntry"/>
+          </w:pPr>
+          <w:r>
+            <w:t>[13]</w:t>
+          </w:r>
+          <w:r>
+            <w:tab/>
+          </w:r>
+          <w:bookmarkStart w:id="33" w:name="_CTVL0015154980563fd4fe890bb47fd7bfbd4dc"/>
+          <w:r>
+            <w:t xml:space="preserve">S. Luber und N. </w:t>
+          </w:r>
+          <w:proofErr w:type="spellStart"/>
+          <w:r>
+            <w:t>Litzel</w:t>
+          </w:r>
+          <w:proofErr w:type="spellEnd"/>
+          <w:r>
+            <w:t xml:space="preserve">, </w:t>
+          </w:r>
+          <w:bookmarkEnd w:id="33"/>
+          <w:r>
+            <w:rPr>
+              <w:i/>
+            </w:rPr>
+            <w:t xml:space="preserve">Was ist </w:t>
+          </w:r>
+          <w:proofErr w:type="spellStart"/>
+          <w:r>
+            <w:rPr>
+              <w:i/>
+            </w:rPr>
+            <w:t>Machine</w:t>
+          </w:r>
+          <w:proofErr w:type="spellEnd"/>
+          <w:r>
+            <w:rPr>
+              <w:i/>
+            </w:rPr>
+            <w:t xml:space="preserve"> Learning? </w:t>
+          </w:r>
+          <w:r>
+            <w:t xml:space="preserve">[Online] </w:t>
+          </w:r>
+          <w:proofErr w:type="gramStart"/>
+          <w:r>
+            <w:t>Verfügbar</w:t>
+          </w:r>
+          <w:proofErr w:type="gramEnd"/>
+          <w:r>
+            <w:t xml:space="preserve"> unter: https://www.bigdata-insider.de/was-ist-machine-learning-a-592092/. Zugriff am: 28. Juni 2019.</w:t>
           </w:r>
           <w:r>
             <w:fldChar w:fldCharType="end"/>
@@ -4741,14 +5720,22 @@
       <w:pPr>
         <w:pStyle w:val="Formatvorlage1berarbeitet"/>
       </w:pPr>
-      <w:bookmarkStart w:id="28" w:name="_Toc492680376"/>
-      <w:bookmarkStart w:id="29" w:name="_Toc11521299"/>
+      <w:bookmarkStart w:id="34" w:name="_Toc492680376"/>
+      <w:bookmarkStart w:id="35" w:name="_Toc11521299"/>
       <w:r>
         <w:lastRenderedPageBreak/>
-        <w:t>Als Prüfungsleistung zu bewertende Beiträge der einzelnen Bearbeiter</w:t>
-      </w:r>
-      <w:bookmarkEnd w:id="28"/>
-      <w:bookmarkEnd w:id="29"/>
+        <w:t xml:space="preserve">Als Prüfungsleistung </w:t>
+      </w:r>
+      <w:proofErr w:type="gramStart"/>
+      <w:r>
+        <w:t>zu bewertende Beiträge</w:t>
+      </w:r>
+      <w:proofErr w:type="gramEnd"/>
+      <w:r>
+        <w:t xml:space="preserve"> der einzelnen Bearbeiter</w:t>
+      </w:r>
+      <w:bookmarkEnd w:id="34"/>
+      <w:bookmarkEnd w:id="35"/>
     </w:p>
     <w:p>
       <w:pPr>
@@ -4953,7 +5940,7 @@
           <w:sz w:val="28"/>
         </w:rPr>
       </w:pPr>
-      <w:bookmarkStart w:id="30" w:name="_Toc11521300"/>
+      <w:bookmarkStart w:id="36" w:name="_Toc11521300"/>
       <w:r>
         <w:rPr>
           <w:rFonts w:cs="Arial"/>
@@ -4962,7 +5949,7 @@
         <w:lastRenderedPageBreak/>
         <w:t>Abschließende Erklärung</w:t>
       </w:r>
-      <w:bookmarkEnd w:id="30"/>
+      <w:bookmarkEnd w:id="36"/>
     </w:p>
     <w:p>
       <w:pPr>
@@ -5027,7 +6014,7 @@
                     <pic:cNvPicPr/>
                   </pic:nvPicPr>
                   <pic:blipFill>
-                    <a:blip r:embed="rId27" cstate="print">
+                    <a:blip r:embed="rId32" cstate="print">
                       <a:extLst>
                         <a:ext uri="{28A0092B-C50C-407E-A947-70E740481C1C}">
                           <a14:useLocalDpi xmlns:a14="http://schemas.microsoft.com/office/drawing/2010/main" val="0"/>
@@ -5090,7 +6077,7 @@
                     </pic:cNvPicPr>
                   </pic:nvPicPr>
                   <pic:blipFill>
-                    <a:blip r:embed="rId28">
+                    <a:blip r:embed="rId33">
                       <a:extLst>
                         <a:ext uri="{28A0092B-C50C-407E-A947-70E740481C1C}">
                           <a14:useLocalDpi xmlns:a14="http://schemas.microsoft.com/office/drawing/2010/main" val="0"/>
@@ -5206,8 +6193,21 @@
         </w:rPr>
         <w:annotationRef/>
       </w:r>
-      <w:r>
-        <w:t>Evtl das Buch von Vahl und Brem ausleihen und diese beiden Sätze mit der Quelle nochmal neu schreiben für bessere („korrektere“) Definition</w:t>
+      <w:proofErr w:type="spellStart"/>
+      <w:r>
+        <w:t>Evtl</w:t>
+      </w:r>
+      <w:proofErr w:type="spellEnd"/>
+      <w:r>
+        <w:t xml:space="preserve"> das Buch von </w:t>
+      </w:r>
+      <w:proofErr w:type="spellStart"/>
+      <w:r>
+        <w:t>Vahl</w:t>
+      </w:r>
+      <w:proofErr w:type="spellEnd"/>
+      <w:r>
+        <w:t xml:space="preserve"> und Brem ausleihen und diese beiden Sätze mit der Quelle nochmal neu schreiben für bessere („korrektere“) Definition</w:t>
       </w:r>
     </w:p>
   </w:comment>
@@ -5254,8 +6254,77 @@
         </w:rPr>
         <w:annotationRef/>
       </w:r>
-      <w:r>
-        <w:t>Vllt andere Quelle (z.B. Runtergeladene zu Trendbasiertem Innovationsmanagement)</w:t>
+      <w:proofErr w:type="spellStart"/>
+      <w:r>
+        <w:t>Vllt</w:t>
+      </w:r>
+      <w:proofErr w:type="spellEnd"/>
+      <w:r>
+        <w:t xml:space="preserve"> andere Quelle (z.B. Runtergeladene zu Trendbasiertem Innovationsmanagement)</w:t>
+      </w:r>
+    </w:p>
+  </w:comment>
+  <w:comment w:id="8" w:author="Christin Hilmer" w:date="2019-06-30T13:50:00Z" w:initials="CH">
+    <w:p>
+      <w:pPr>
+        <w:pStyle w:val="Kommentartext"/>
+      </w:pPr>
+      <w:r>
+        <w:rPr>
+          <w:rStyle w:val="Kommentarzeichen"/>
+        </w:rPr>
+        <w:annotationRef/>
+      </w:r>
+      <w:r>
+        <w:t>Darf das so genannt werden? Abklären.</w:t>
+      </w:r>
+    </w:p>
+  </w:comment>
+  <w:comment w:id="9" w:author="Christin Hilmer" w:date="2019-06-30T14:09:00Z" w:initials="CH">
+    <w:p>
+      <w:pPr>
+        <w:pStyle w:val="Kommentartext"/>
+      </w:pPr>
+      <w:r>
+        <w:rPr>
+          <w:rStyle w:val="Kommentarzeichen"/>
+        </w:rPr>
+        <w:annotationRef/>
+      </w:r>
+      <w:r>
+        <w:t>Abteilung Innovation?</w:t>
+      </w:r>
+    </w:p>
+  </w:comment>
+  <w:comment w:id="10" w:author="Christin Hilmer" w:date="2019-06-30T14:46:00Z" w:initials="CH">
+    <w:p>
+      <w:pPr>
+        <w:pStyle w:val="Kommentartext"/>
+      </w:pPr>
+      <w:r>
+        <w:rPr>
+          <w:rStyle w:val="Kommentarzeichen"/>
+        </w:rPr>
+        <w:annotationRef/>
+      </w:r>
+      <w:r>
+        <w:t>Quellen einfügen</w:t>
+      </w:r>
+    </w:p>
+  </w:comment>
+  <w:comment w:id="11" w:author="Christin Hilmer" w:date="2019-06-30T15:08:00Z" w:initials="CH">
+    <w:p>
+      <w:pPr>
+        <w:pStyle w:val="Kommentartext"/>
+      </w:pPr>
+      <w:r>
+        <w:rPr>
+          <w:rStyle w:val="Kommentarzeichen"/>
+        </w:rPr>
+        <w:annotationRef/>
+      </w:r>
+      <w:r>
+        <w:t>In Deutschland? Quelle</w:t>
       </w:r>
     </w:p>
   </w:comment>
@@ -5268,6 +6337,10 @@
   <w15:commentEx w15:paraId="6ACBD6B8" w15:done="0"/>
   <w15:commentEx w15:paraId="1A7C06D7" w15:done="0"/>
   <w15:commentEx w15:paraId="521D3B08" w15:done="0"/>
+  <w15:commentEx w15:paraId="42F59EDC" w15:done="0"/>
+  <w15:commentEx w15:paraId="03A7F1FA" w15:done="0"/>
+  <w15:commentEx w15:paraId="14E9A1B4" w15:done="0"/>
+  <w15:commentEx w15:paraId="6C5E7FD0" w15:done="0"/>
 </w15:commentsEx>
 </file>
 
@@ -5277,6 +6350,10 @@
   <w16cid:commentId w16cid:paraId="6ACBD6B8" w16cid:durableId="20C25017"/>
   <w16cid:commentId w16cid:paraId="1A7C06D7" w16cid:durableId="20C24F50"/>
   <w16cid:commentId w16cid:paraId="521D3B08" w16cid:durableId="20C21357"/>
+  <w16cid:commentId w16cid:paraId="42F59EDC" w16cid:durableId="20C33CAD"/>
+  <w16cid:commentId w16cid:paraId="03A7F1FA" w16cid:durableId="20C3410C"/>
+  <w16cid:commentId w16cid:paraId="14E9A1B4" w16cid:durableId="20C349D2"/>
+  <w16cid:commentId w16cid:paraId="6C5E7FD0" w16cid:durableId="20C34EF1"/>
 </w16cid:commentsIds>
 </file>
 
@@ -7054,7 +8131,7 @@
     </w:rPrDefault>
     <w:pPrDefault/>
   </w:docDefaults>
-  <w:latentStyles w:defLockedState="0" w:defUIPriority="99" w:defSemiHidden="0" w:defUnhideWhenUsed="0" w:defQFormat="0" w:count="376">
+  <w:latentStyles w:defLockedState="0" w:defUIPriority="99" w:defSemiHidden="0" w:defUnhideWhenUsed="0" w:defQFormat="0" w:count="375">
     <w:lsdException w:name="Normal" w:uiPriority="0" w:qFormat="1"/>
     <w:lsdException w:name="heading 1" w:uiPriority="0" w:qFormat="1"/>
     <w:lsdException w:name="heading 2" w:semiHidden="1" w:uiPriority="0" w:unhideWhenUsed="1" w:qFormat="1"/>
@@ -7430,7 +8507,6 @@
     <w:lsdException w:name="Smart Hyperlink" w:semiHidden="1" w:unhideWhenUsed="1"/>
     <w:lsdException w:name="Hashtag" w:semiHidden="1" w:unhideWhenUsed="1"/>
     <w:lsdException w:name="Unresolved Mention" w:semiHidden="1" w:unhideWhenUsed="1"/>
-    <w:lsdException w:name="Smart Link" w:semiHidden="1" w:unhideWhenUsed="1"/>
   </w:latentStyles>
   <w:style w:type="paragraph" w:default="1" w:styleId="Standard">
     <w:name w:val="Normal"/>
@@ -12264,21 +13340,21 @@
     <w:charset w:val="00"/>
     <w:family w:val="roman"/>
     <w:pitch w:val="variable"/>
-    <w:sig w:usb0="E0002EFF" w:usb1="C000785B" w:usb2="00000009" w:usb3="00000000" w:csb0="000001FF" w:csb1="00000000"/>
+    <w:sig w:usb0="E0002EFF" w:usb1="C0007843" w:usb2="00000009" w:usb3="00000000" w:csb0="000001FF" w:csb1="00000000"/>
   </w:font>
   <w:font w:name="Arial">
     <w:panose1 w:val="020B0604020202020204"/>
     <w:charset w:val="00"/>
     <w:family w:val="swiss"/>
     <w:pitch w:val="variable"/>
-    <w:sig w:usb0="E0002EFF" w:usb1="C000785B" w:usb2="00000009" w:usb3="00000000" w:csb0="000001FF" w:csb1="00000000"/>
+    <w:sig w:usb0="E0002AFF" w:usb1="C0007843" w:usb2="00000009" w:usb3="00000000" w:csb0="000001FF" w:csb1="00000000"/>
   </w:font>
   <w:font w:name="Courier New">
     <w:panose1 w:val="02070309020205020404"/>
     <w:charset w:val="00"/>
     <w:family w:val="modern"/>
     <w:pitch w:val="fixed"/>
-    <w:sig w:usb0="E0002EFF" w:usb1="C0007843" w:usb2="00000009" w:usb3="00000000" w:csb0="000001FF" w:csb1="00000000"/>
+    <w:sig w:usb0="E0002AFF" w:usb1="C0007843" w:usb2="00000009" w:usb3="00000000" w:csb0="000001FF" w:csb1="00000000"/>
   </w:font>
   <w:font w:name="Wingdings">
     <w:panose1 w:val="05000000000000000000"/>
@@ -12299,7 +13375,7 @@
     <w:charset w:val="00"/>
     <w:family w:val="swiss"/>
     <w:pitch w:val="variable"/>
-    <w:sig w:usb0="E0002AFF" w:usb1="C000247B" w:usb2="00000009" w:usb3="00000000" w:csb0="000001FF" w:csb1="00000000"/>
+    <w:sig w:usb0="E00002FF" w:usb1="4000ACFF" w:usb2="00000001" w:usb3="00000000" w:csb0="0000019F" w:csb1="00000000"/>
   </w:font>
   <w:font w:name="Tahoma">
     <w:panose1 w:val="020B0604030504040204"/>
@@ -12313,7 +13389,7 @@
     <w:charset w:val="00"/>
     <w:family w:val="roman"/>
     <w:pitch w:val="variable"/>
-    <w:sig w:usb0="E00006FF" w:usb1="420024FF" w:usb2="02000000" w:usb3="00000000" w:csb0="0000019F" w:csb1="00000000"/>
+    <w:sig w:usb0="E00002FF" w:usb1="400004FF" w:usb2="00000000" w:usb3="00000000" w:csb0="0000019F" w:csb1="00000000"/>
   </w:font>
   <w:font w:name="Consolas">
     <w:panose1 w:val="020B0609020204030204"/>
@@ -12334,7 +13410,7 @@
     <w:charset w:val="00"/>
     <w:family w:val="swiss"/>
     <w:pitch w:val="variable"/>
-    <w:sig w:usb0="E0002AFF" w:usb1="C000247B" w:usb2="00000009" w:usb3="00000000" w:csb0="000001FF" w:csb1="00000000"/>
+    <w:sig w:usb0="A00002EF" w:usb1="4000207B" w:usb2="00000000" w:usb3="00000000" w:csb0="0000019F" w:csb1="00000000"/>
   </w:font>
 </w:fonts>
 </file>
@@ -12357,6 +13433,7 @@
   <w:rsids>
     <w:rsidRoot w:val="00CE3F23"/>
     <w:rsid w:val="002B6B5F"/>
+    <w:rsid w:val="003B72A6"/>
     <w:rsid w:val="004B458E"/>
     <w:rsid w:val="00586928"/>
     <w:rsid w:val="007B1A1E"/>
@@ -12406,7 +13483,7 @@
       </w:pPr>
     </w:pPrDefault>
   </w:docDefaults>
-  <w:latentStyles w:defLockedState="0" w:defUIPriority="99" w:defSemiHidden="0" w:defUnhideWhenUsed="0" w:defQFormat="0" w:count="376">
+  <w:latentStyles w:defLockedState="0" w:defUIPriority="99" w:defSemiHidden="0" w:defUnhideWhenUsed="0" w:defQFormat="0" w:count="375">
     <w:lsdException w:name="Normal" w:uiPriority="0" w:qFormat="1"/>
     <w:lsdException w:name="heading 1" w:uiPriority="9" w:qFormat="1"/>
     <w:lsdException w:name="heading 2" w:semiHidden="1" w:uiPriority="9" w:unhideWhenUsed="1" w:qFormat="1"/>
@@ -12782,7 +13859,6 @@
     <w:lsdException w:name="Smart Hyperlink" w:semiHidden="1" w:unhideWhenUsed="1"/>
     <w:lsdException w:name="Hashtag" w:semiHidden="1" w:unhideWhenUsed="1"/>
     <w:lsdException w:name="Unresolved Mention" w:semiHidden="1" w:unhideWhenUsed="1"/>
-    <w:lsdException w:name="Smart Link" w:semiHidden="1" w:unhideWhenUsed="1"/>
   </w:latentStyles>
   <w:style w:type="paragraph" w:default="1" w:styleId="Standard">
     <w:name w:val="Normal"/>
@@ -13127,7 +14203,7 @@
 </file>
 
 <file path=customXml/itemProps1.xml><?xml version="1.0" encoding="utf-8"?>
-<ds:datastoreItem xmlns:ds="http://schemas.openxmlformats.org/officeDocument/2006/customXml" ds:itemID="{159BE601-D151-4B05-ACCB-7BEE225564AD}">
+<ds:datastoreItem xmlns:ds="http://schemas.openxmlformats.org/officeDocument/2006/customXml" ds:itemID="{B67A139D-A3E3-4764-B081-94582D11882B}">
   <ds:schemaRefs>
     <ds:schemaRef ds:uri="http://schemas.openxmlformats.org/officeDocument/2006/bibliography"/>
   </ds:schemaRefs>

</xml_diff>